<commit_message>
update cv and repo link
</commit_message>
<xml_diff>
--- a/federico_flores_cv.docx
+++ b/federico_flores_cv.docx
@@ -1,6 +1,6 @@
 
 <file path=word/document.xml><?xml version="1.0" encoding="utf-8"?>
-<w:document xmlns:wpc="http://schemas.microsoft.com/office/word/2010/wordprocessingCanvas" xmlns:mc="http://schemas.openxmlformats.org/markup-compatibility/2006" xmlns:o="urn:schemas-microsoft-com:office:office" xmlns:r="http://schemas.openxmlformats.org/officeDocument/2006/relationships" xmlns:m="http://schemas.openxmlformats.org/officeDocument/2006/math" xmlns:v="urn:schemas-microsoft-com:vml" xmlns:wp14="http://schemas.microsoft.com/office/word/2010/wordprocessingDrawing" xmlns:wp="http://schemas.openxmlformats.org/drawingml/2006/wordprocessingDrawing" xmlns:w10="urn:schemas-microsoft-com:office:word" xmlns:w="http://schemas.openxmlformats.org/wordprocessingml/2006/main" xmlns:w14="http://schemas.microsoft.com/office/word/2010/wordml" xmlns:wpg="http://schemas.microsoft.com/office/word/2010/wordprocessingGroup" xmlns:wpi="http://schemas.microsoft.com/office/word/2010/wordprocessingInk" xmlns:wne="http://schemas.microsoft.com/office/word/2006/wordml" xmlns:wps="http://schemas.microsoft.com/office/word/2010/wordprocessingShape" mc:Ignorable="w14 wp14">
+<w:document xmlns:wpc="http://schemas.microsoft.com/office/word/2010/wordprocessingCanvas" xmlns:cx="http://schemas.microsoft.com/office/drawing/2014/chartex" xmlns:cx1="http://schemas.microsoft.com/office/drawing/2015/9/8/chartex" xmlns:cx2="http://schemas.microsoft.com/office/drawing/2015/10/21/chartex" xmlns:cx3="http://schemas.microsoft.com/office/drawing/2016/5/9/chartex" xmlns:cx4="http://schemas.microsoft.com/office/drawing/2016/5/10/chartex" xmlns:cx5="http://schemas.microsoft.com/office/drawing/2016/5/11/chartex" xmlns:cx6="http://schemas.microsoft.com/office/drawing/2016/5/12/chartex" xmlns:cx7="http://schemas.microsoft.com/office/drawing/2016/5/13/chartex" xmlns:cx8="http://schemas.microsoft.com/office/drawing/2016/5/14/chartex" xmlns:mc="http://schemas.openxmlformats.org/markup-compatibility/2006" xmlns:aink="http://schemas.microsoft.com/office/drawing/2016/ink" xmlns:am3d="http://schemas.microsoft.com/office/drawing/2017/model3d" xmlns:o="urn:schemas-microsoft-com:office:office" xmlns:r="http://schemas.openxmlformats.org/officeDocument/2006/relationships" xmlns:m="http://schemas.openxmlformats.org/officeDocument/2006/math" xmlns:v="urn:schemas-microsoft-com:vml" xmlns:wp14="http://schemas.microsoft.com/office/word/2010/wordprocessingDrawing" xmlns:wp="http://schemas.openxmlformats.org/drawingml/2006/wordprocessingDrawing" xmlns:w10="urn:schemas-microsoft-com:office:word" xmlns:w="http://schemas.openxmlformats.org/wordprocessingml/2006/main" xmlns:w14="http://schemas.microsoft.com/office/word/2010/wordml" xmlns:w15="http://schemas.microsoft.com/office/word/2012/wordml" xmlns:w16cex="http://schemas.microsoft.com/office/word/2018/wordml/cex" xmlns:w16cid="http://schemas.microsoft.com/office/word/2016/wordml/cid" xmlns:w16="http://schemas.microsoft.com/office/word/2018/wordml" xmlns:w16se="http://schemas.microsoft.com/office/word/2015/wordml/symex" xmlns:wpg="http://schemas.microsoft.com/office/word/2010/wordprocessingGroup" xmlns:wpi="http://schemas.microsoft.com/office/word/2010/wordprocessingInk" xmlns:wne="http://schemas.microsoft.com/office/word/2006/wordml" xmlns:wps="http://schemas.microsoft.com/office/word/2010/wordprocessingShape" mc:Ignorable="w14 w15 w16se w16cid w16 w16cex wp14">
   <w:body>
     <w:p>
       <w:pPr>
@@ -13,7 +13,7 @@
         <mc:AlternateContent>
           <mc:Choice Requires="wps">
             <w:drawing>
-              <wp:anchor distT="0" distB="0" distL="114300" distR="114300" simplePos="0" relativeHeight="251664384" behindDoc="0" locked="0" layoutInCell="1" allowOverlap="1" wp14:anchorId="6C3AB0E3" wp14:editId="22A0D9D8">
+              <wp:anchor distT="0" distB="0" distL="114300" distR="114300" simplePos="0" relativeHeight="251664384" behindDoc="0" locked="0" layoutInCell="1" allowOverlap="1" wp14:anchorId="6EEDA09E" wp14:editId="2D37C5CF">
                 <wp:simplePos x="0" y="0"/>
                 <wp:positionH relativeFrom="column">
                   <wp:posOffset>3822700</wp:posOffset>
@@ -81,7 +81,7 @@
           </mc:Choice>
           <mc:Fallback>
             <w:pict>
-              <v:shapetype id="_x0000_t5" coordsize="21600,21600" o:spt="5" adj="10800" path="m@0,l,21600r21600,xe">
+              <v:shapetype w14:anchorId="315239B4" id="_x0000_t5" coordsize="21600,21600" o:spt="5" adj="10800" path="m@0,l,21600r21600,xe">
                 <v:stroke joinstyle="miter"/>
                 <v:formulas>
                   <v:f eqn="val #0"/>
@@ -105,7 +105,7 @@
         <mc:AlternateContent>
           <mc:Choice Requires="wps">
             <w:drawing>
-              <wp:anchor distT="0" distB="0" distL="114300" distR="114300" simplePos="0" relativeHeight="251662336" behindDoc="0" locked="0" layoutInCell="1" allowOverlap="1" wp14:anchorId="0FD2042B" wp14:editId="06F6B127">
+              <wp:anchor distT="0" distB="0" distL="114300" distR="114300" simplePos="0" relativeHeight="251662336" behindDoc="0" locked="0" layoutInCell="1" allowOverlap="1" wp14:anchorId="4FAC6C24" wp14:editId="24BD8808">
                 <wp:simplePos x="0" y="0"/>
                 <wp:positionH relativeFrom="column">
                   <wp:posOffset>-353695</wp:posOffset>
@@ -174,7 +174,7 @@
           </mc:Choice>
           <mc:Fallback>
             <w:pict>
-              <v:shapetype id="_x0000_t6" coordsize="21600,21600" o:spt="6" path="m,l,21600r21600,xe">
+              <v:shapetype w14:anchorId="1972AB34" id="_x0000_t6" coordsize="21600,21600" o:spt="6" path="m,l,21600r21600,xe">
                 <v:stroke joinstyle="miter"/>
                 <v:path gradientshapeok="t" o:connecttype="custom" o:connectlocs="0,0;0,10800;0,21600;10800,21600;21600,21600;10800,10800" textboxrect="1800,12600,12600,19800"/>
               </v:shapetype>
@@ -190,7 +190,7 @@
         <mc:AlternateContent>
           <mc:Choice Requires="wps">
             <w:drawing>
-              <wp:anchor distT="0" distB="0" distL="114300" distR="114300" simplePos="0" relativeHeight="251660288" behindDoc="0" locked="0" layoutInCell="1" allowOverlap="1" wp14:anchorId="40F6DC3E" wp14:editId="596BFD68">
+              <wp:anchor distT="0" distB="0" distL="114300" distR="114300" simplePos="0" relativeHeight="251660288" behindDoc="0" locked="0" layoutInCell="1" allowOverlap="1" wp14:anchorId="1618646A" wp14:editId="40D0F140">
                 <wp:simplePos x="0" y="0"/>
                 <wp:positionH relativeFrom="column">
                   <wp:posOffset>845730</wp:posOffset>
@@ -258,7 +258,7 @@
           </mc:Choice>
           <mc:Fallback>
             <w:pict>
-              <v:shape id="Isosceles Triangle 5" o:spid="_x0000_s1026" type="#_x0000_t5" style="position:absolute;margin-left:66.6pt;margin-top:-217.65pt;width:246.55pt;height:517.35pt;rotation:6094498fd;z-index:251660288;visibility:visible;mso-wrap-style:square;mso-width-percent:0;mso-height-percent:0;mso-wrap-distance-left:9pt;mso-wrap-distance-top:0;mso-wrap-distance-right:9pt;mso-wrap-distance-bottom:0;mso-position-horizontal:absolute;mso-position-horizontal-relative:text;mso-position-vertical:absolute;mso-position-vertical-relative:text;mso-width-percent:0;mso-height-percent:0;mso-width-relative:margin;mso-height-relative:margin;v-text-anchor:middle" o:gfxdata="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" fillcolor="#0070c0" stroked="f" strokeweight="2pt"/>
+              <v:shape w14:anchorId="0545AFA0" id="Isosceles Triangle 5" o:spid="_x0000_s1026" type="#_x0000_t5" style="position:absolute;margin-left:66.6pt;margin-top:-217.65pt;width:246.55pt;height:517.35pt;rotation:6094498fd;z-index:251660288;visibility:visible;mso-wrap-style:square;mso-width-percent:0;mso-height-percent:0;mso-wrap-distance-left:9pt;mso-wrap-distance-top:0;mso-wrap-distance-right:9pt;mso-wrap-distance-bottom:0;mso-position-horizontal:absolute;mso-position-horizontal-relative:text;mso-position-vertical:absolute;mso-position-vertical-relative:text;mso-width-percent:0;mso-height-percent:0;mso-width-relative:margin;mso-height-relative:margin;v-text-anchor:middle" o:gfxdata="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" fillcolor="#0070c0" stroked="f" strokeweight="2pt"/>
             </w:pict>
           </mc:Fallback>
         </mc:AlternateContent>
@@ -270,7 +270,7 @@
         <mc:AlternateContent>
           <mc:Choice Requires="wps">
             <w:drawing>
-              <wp:anchor distT="0" distB="0" distL="114300" distR="114300" simplePos="0" relativeHeight="251659264" behindDoc="0" locked="0" layoutInCell="1" allowOverlap="1" wp14:anchorId="1EE5522E" wp14:editId="5E8E688E">
+              <wp:anchor distT="0" distB="0" distL="114300" distR="114300" simplePos="0" relativeHeight="251659264" behindDoc="0" locked="0" layoutInCell="1" allowOverlap="1" wp14:anchorId="2AC40DAD" wp14:editId="3E4D6F21">
                 <wp:simplePos x="0" y="0"/>
                 <wp:positionH relativeFrom="column">
                   <wp:posOffset>3373120</wp:posOffset>
@@ -339,7 +339,7 @@
           </mc:Choice>
           <mc:Fallback>
             <w:pict>
-              <v:shape id="Right Triangle 1" o:spid="_x0000_s1026" type="#_x0000_t6" style="position:absolute;margin-left:265.6pt;margin-top:-34.45pt;width:415.75pt;height:152.25pt;rotation:11507014fd;z-index:251659264;visibility:visible;mso-wrap-style:square;mso-width-percent:0;mso-wrap-distance-left:9pt;mso-wrap-distance-top:0;mso-wrap-distance-right:9pt;mso-wrap-distance-bottom:0;mso-position-horizontal:absolute;mso-position-horizontal-relative:text;mso-position-vertical:absolute;mso-position-vertical-relative:text;mso-width-percent:0;mso-width-relative:margin;v-text-anchor:middle" o:gfxdata="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" fillcolor="#17365d [2415]" strokecolor="white [3212]" strokeweight="2pt"/>
+              <v:shape w14:anchorId="6F0ECDC4" id="Right Triangle 1" o:spid="_x0000_s1026" type="#_x0000_t6" style="position:absolute;margin-left:265.6pt;margin-top:-34.45pt;width:415.75pt;height:152.25pt;rotation:11507014fd;z-index:251659264;visibility:visible;mso-wrap-style:square;mso-width-percent:0;mso-wrap-distance-left:9pt;mso-wrap-distance-top:0;mso-wrap-distance-right:9pt;mso-wrap-distance-bottom:0;mso-position-horizontal:absolute;mso-position-horizontal-relative:text;mso-position-vertical:absolute;mso-position-vertical-relative:text;mso-width-percent:0;mso-width-relative:margin;v-text-anchor:middle" o:gfxdata="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" fillcolor="#17365d [2415]" strokecolor="white [3212]" strokeweight="2pt"/>
             </w:pict>
           </mc:Fallback>
         </mc:AlternateContent>
@@ -351,7 +351,7 @@
           <w:noProof/>
         </w:rPr>
         <w:drawing>
-          <wp:anchor distT="0" distB="0" distL="114300" distR="114300" simplePos="0" relativeHeight="251675648" behindDoc="0" locked="0" layoutInCell="1" allowOverlap="1" wp14:anchorId="5C1F1FC6" wp14:editId="3112E3D2">
+          <wp:anchor distT="0" distB="0" distL="114300" distR="114300" simplePos="0" relativeHeight="251675648" behindDoc="0" locked="0" layoutInCell="1" allowOverlap="1" wp14:anchorId="3BAD1131" wp14:editId="79795439">
             <wp:simplePos x="0" y="0"/>
             <wp:positionH relativeFrom="column">
               <wp:posOffset>760730</wp:posOffset>
@@ -374,7 +374,7 @@
                     <pic:cNvPicPr/>
                   </pic:nvPicPr>
                   <pic:blipFill>
-                    <a:blip r:embed="rId7" cstate="print">
+                    <a:blip r:embed="rId6" cstate="print">
                       <a:extLst>
                         <a:ext uri="{28A0092B-C50C-407E-A947-70E740481C1C}">
                           <a14:useLocalDpi xmlns:a14="http://schemas.microsoft.com/office/drawing/2010/main" val="0"/>
@@ -413,7 +413,7 @@
         <mc:AlternateContent>
           <mc:Choice Requires="wps">
             <w:drawing>
-              <wp:anchor distT="0" distB="0" distL="114300" distR="114300" simplePos="0" relativeHeight="251665408" behindDoc="0" locked="0" layoutInCell="1" allowOverlap="1" wp14:anchorId="69584DFE" wp14:editId="7BB508B9">
+              <wp:anchor distT="0" distB="0" distL="114300" distR="114300" simplePos="0" relativeHeight="251665408" behindDoc="0" locked="0" layoutInCell="1" allowOverlap="1" wp14:anchorId="3EA0FD3A" wp14:editId="411F70EA">
                 <wp:simplePos x="0" y="0"/>
                 <wp:positionH relativeFrom="column">
                   <wp:posOffset>805543</wp:posOffset>
@@ -485,7 +485,7 @@
           </mc:Choice>
           <mc:Fallback>
             <w:pict>
-              <v:oval id="Oval 8" o:spid="_x0000_s1026" style="position:absolute;margin-left:63.45pt;margin-top:5.4pt;width:120pt;height:123.4pt;z-index:251665408;visibility:visible;mso-wrap-style:square;mso-width-percent:0;mso-height-percent:0;mso-wrap-distance-left:9pt;mso-wrap-distance-top:0;mso-wrap-distance-right:9pt;mso-wrap-distance-bottom:0;mso-position-horizontal:absolute;mso-position-horizontal-relative:text;mso-position-vertical:absolute;mso-position-vertical-relative:text;mso-width-percent:0;mso-height-percent:0;mso-width-relative:margin;mso-height-relative:margin;v-text-anchor:middle" o:gfxdata="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" fillcolor="white [3212]" strokecolor="#d8d8d8 [2732]" strokeweight="2pt"/>
+              <v:oval w14:anchorId="74800C34" id="Oval 8" o:spid="_x0000_s1026" style="position:absolute;margin-left:63.45pt;margin-top:5.4pt;width:120pt;height:123.4pt;z-index:251665408;visibility:visible;mso-wrap-style:square;mso-width-percent:0;mso-height-percent:0;mso-wrap-distance-left:9pt;mso-wrap-distance-top:0;mso-wrap-distance-right:9pt;mso-wrap-distance-bottom:0;mso-position-horizontal:absolute;mso-position-horizontal-relative:text;mso-position-vertical:absolute;mso-position-vertical-relative:text;mso-width-percent:0;mso-height-percent:0;mso-width-relative:margin;mso-height-relative:margin;v-text-anchor:middle" o:gfxdata="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" fillcolor="white [3212]" strokecolor="#d8d8d8 [2732]" strokeweight="2pt"/>
             </w:pict>
           </mc:Fallback>
         </mc:AlternateContent>
@@ -500,7 +500,7 @@
         <mc:AlternateContent>
           <mc:Choice Requires="wps">
             <w:drawing>
-              <wp:anchor distT="0" distB="0" distL="114300" distR="114300" simplePos="0" relativeHeight="251666432" behindDoc="0" locked="0" layoutInCell="1" allowOverlap="1" wp14:anchorId="6B1CA048" wp14:editId="443DECC2">
+              <wp:anchor distT="0" distB="0" distL="114300" distR="114300" simplePos="0" relativeHeight="251666432" behindDoc="0" locked="0" layoutInCell="1" allowOverlap="1" wp14:anchorId="6E3B887D" wp14:editId="7CF0082F">
                 <wp:simplePos x="0" y="0"/>
                 <wp:positionH relativeFrom="column">
                   <wp:posOffset>3069499</wp:posOffset>
@@ -616,7 +616,7 @@
           </mc:Choice>
           <mc:Fallback>
             <w:pict>
-              <v:rect id="Rectangle 9" o:spid="_x0000_s1026" style="position:absolute;margin-left:241.7pt;margin-top:9.35pt;width:337.7pt;height:68.55pt;z-index:251666432;visibility:visible;mso-wrap-style:square;mso-width-percent:0;mso-height-percent:0;mso-wrap-distance-left:9pt;mso-wrap-distance-top:0;mso-wrap-distance-right:9pt;mso-wrap-distance-bottom:0;mso-position-horizontal:absolute;mso-position-horizontal-relative:text;mso-position-vertical:absolute;mso-position-vertical-relative:text;mso-width-percent:0;mso-height-percent:0;mso-width-relative:margin;mso-height-relative:margin;v-text-anchor:middle" o:gfxdata="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" filled="f" stroked="f" strokeweight="2pt">
+              <v:rect w14:anchorId="6E3B887D" id="Rectangle 9" o:spid="_x0000_s1026" style="position:absolute;margin-left:241.7pt;margin-top:9.35pt;width:337.7pt;height:68.55pt;z-index:251666432;visibility:visible;mso-wrap-style:square;mso-width-percent:0;mso-height-percent:0;mso-wrap-distance-left:9pt;mso-wrap-distance-top:0;mso-wrap-distance-right:9pt;mso-wrap-distance-bottom:0;mso-position-horizontal:absolute;mso-position-horizontal-relative:text;mso-position-vertical:absolute;mso-position-vertical-relative:text;mso-width-percent:0;mso-height-percent:0;mso-width-relative:margin;mso-height-relative:margin;v-text-anchor:middle" o:gfxdata="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" filled="f" stroked="f" strokeweight="2pt">
                 <v:textbox>
                   <w:txbxContent>
                     <w:p>
@@ -692,7 +692,7 @@
         <mc:AlternateContent>
           <mc:Choice Requires="wps">
             <w:drawing>
-              <wp:anchor distT="0" distB="0" distL="114300" distR="114300" simplePos="0" relativeHeight="251667456" behindDoc="0" locked="0" layoutInCell="1" allowOverlap="1" wp14:anchorId="16B09908" wp14:editId="0FEB977C">
+              <wp:anchor distT="0" distB="0" distL="114300" distR="114300" simplePos="0" relativeHeight="251667456" behindDoc="0" locked="0" layoutInCell="1" allowOverlap="1" wp14:anchorId="1F76FF1E" wp14:editId="3325E81B">
                 <wp:simplePos x="0" y="0"/>
                 <wp:positionH relativeFrom="column">
                   <wp:posOffset>3274060</wp:posOffset>
@@ -755,7 +755,7 @@
           </mc:Choice>
           <mc:Fallback>
             <w:pict>
-              <v:line id="Straight Connector 10" o:spid="_x0000_s1026" style="position:absolute;z-index:251667456;visibility:visible;mso-wrap-style:square;mso-width-percent:0;mso-height-percent:0;mso-wrap-distance-left:9pt;mso-wrap-distance-top:0;mso-wrap-distance-right:9pt;mso-wrap-distance-bottom:0;mso-position-horizontal:absolute;mso-position-horizontal-relative:text;mso-position-vertical:absolute;mso-position-vertical-relative:text;mso-width-percent:0;mso-height-percent:0;mso-width-relative:margin;mso-height-relative:margin" from="257.8pt,22.8pt" to="257.8pt,565.35pt" o:gfxdata="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" strokecolor="gray [1629]" strokeweight="2.25pt"/>
+              <v:line w14:anchorId="156A22D1" id="Straight Connector 10" o:spid="_x0000_s1026" style="position:absolute;z-index:251667456;visibility:visible;mso-wrap-style:square;mso-width-percent:0;mso-height-percent:0;mso-wrap-distance-left:9pt;mso-wrap-distance-top:0;mso-wrap-distance-right:9pt;mso-wrap-distance-bottom:0;mso-position-horizontal:absolute;mso-position-horizontal-relative:text;mso-position-vertical:absolute;mso-position-vertical-relative:text;mso-width-percent:0;mso-height-percent:0;mso-width-relative:margin;mso-height-relative:margin" from="257.8pt,22.8pt" to="257.8pt,565.35pt" o:gfxdata="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" strokecolor="gray [1629]" strokeweight="2.25pt"/>
             </w:pict>
           </mc:Fallback>
         </mc:AlternateContent>
@@ -863,7 +863,7 @@
         <mc:AlternateContent>
           <mc:Choice Requires="wps">
             <w:drawing>
-              <wp:anchor distT="0" distB="0" distL="114300" distR="114300" simplePos="0" relativeHeight="251676672" behindDoc="0" locked="0" layoutInCell="1" allowOverlap="1" wp14:anchorId="751E593C" wp14:editId="28524703">
+              <wp:anchor distT="0" distB="0" distL="114300" distR="114300" simplePos="0" relativeHeight="251676672" behindDoc="0" locked="0" layoutInCell="1" allowOverlap="1" wp14:anchorId="50463537" wp14:editId="30745DEA">
                 <wp:simplePos x="0" y="0"/>
                 <wp:positionH relativeFrom="column">
                   <wp:posOffset>3557905</wp:posOffset>
@@ -1054,7 +1054,7 @@
           </mc:Choice>
           <mc:Fallback>
             <w:pict>
-              <v:rect id="Rectangle 3" o:spid="_x0000_s1027" style="position:absolute;left:0;text-align:left;margin-left:280.15pt;margin-top:25.95pt;width:281.1pt;height:87.4pt;z-index:251676672;visibility:visible;mso-wrap-style:square;mso-height-percent:0;mso-wrap-distance-left:9pt;mso-wrap-distance-top:0;mso-wrap-distance-right:9pt;mso-wrap-distance-bottom:0;mso-position-horizontal:absolute;mso-position-horizontal-relative:text;mso-position-vertical:absolute;mso-position-vertical-relative:text;mso-height-percent:0;mso-height-relative:margin;v-text-anchor:middle" o:gfxdata="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" filled="f" stroked="f" strokeweight="2pt">
+              <v:rect w14:anchorId="50463537" id="Rectangle 3" o:spid="_x0000_s1027" style="position:absolute;left:0;text-align:left;margin-left:280.15pt;margin-top:25.95pt;width:281.1pt;height:87.4pt;z-index:251676672;visibility:visible;mso-wrap-style:square;mso-height-percent:0;mso-wrap-distance-left:9pt;mso-wrap-distance-top:0;mso-wrap-distance-right:9pt;mso-wrap-distance-bottom:0;mso-position-horizontal:absolute;mso-position-horizontal-relative:text;mso-position-vertical:absolute;mso-position-vertical-relative:text;mso-height-percent:0;mso-height-relative:margin;v-text-anchor:middle" o:gfxdata="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" filled="f" stroked="f" strokeweight="2pt">
                 <v:textbox>
                   <w:txbxContent>
                     <w:p>
@@ -1361,21 +1361,12 @@
           <w:szCs w:val="26"/>
         </w:rPr>
       </w:pPr>
-      <w:proofErr w:type="gramStart"/>
-      <w:r>
-        <w:rPr>
-          <w:sz w:val="26"/>
-          <w:szCs w:val="26"/>
-        </w:rPr>
-        <w:t>passionate</w:t>
-      </w:r>
-      <w:proofErr w:type="gramEnd"/>
-      <w:r>
-        <w:rPr>
-          <w:sz w:val="26"/>
-          <w:szCs w:val="26"/>
-        </w:rPr>
-        <w:t xml:space="preserve"> about web development and </w:t>
+      <w:r>
+        <w:rPr>
+          <w:sz w:val="26"/>
+          <w:szCs w:val="26"/>
+        </w:rPr>
+        <w:t xml:space="preserve">passionate about web development and </w:t>
       </w:r>
       <w:r>
         <w:rPr>
@@ -1402,21 +1393,12 @@
           <w:szCs w:val="26"/>
         </w:rPr>
       </w:pPr>
-      <w:proofErr w:type="gramStart"/>
-      <w:r>
-        <w:rPr>
-          <w:sz w:val="26"/>
-          <w:szCs w:val="26"/>
-        </w:rPr>
-        <w:t>willing</w:t>
-      </w:r>
-      <w:proofErr w:type="gramEnd"/>
-      <w:r>
-        <w:rPr>
-          <w:sz w:val="26"/>
-          <w:szCs w:val="26"/>
-        </w:rPr>
-        <w:t xml:space="preserve"> to discover or learn new things in </w:t>
+      <w:r>
+        <w:rPr>
+          <w:sz w:val="26"/>
+          <w:szCs w:val="26"/>
+        </w:rPr>
+        <w:t xml:space="preserve">willing to discover or learn new things in </w:t>
       </w:r>
       <w:r>
         <w:rPr>
@@ -1436,13 +1418,20 @@
           <w:szCs w:val="26"/>
         </w:rPr>
       </w:pPr>
+      <w:r>
+        <w:rPr>
+          <w:sz w:val="26"/>
+          <w:szCs w:val="26"/>
+        </w:rPr>
+        <w:t xml:space="preserve">my field and </w:t>
+      </w:r>
       <w:proofErr w:type="gramStart"/>
       <w:r>
         <w:rPr>
           <w:sz w:val="26"/>
           <w:szCs w:val="26"/>
         </w:rPr>
-        <w:t>my</w:t>
+        <w:t>also</w:t>
       </w:r>
       <w:proofErr w:type="gramEnd"/>
       <w:r>
@@ -1450,7 +1439,7 @@
           <w:sz w:val="26"/>
           <w:szCs w:val="26"/>
         </w:rPr>
-        <w:t xml:space="preserve"> field and also I love to work with a </w:t>
+        <w:t xml:space="preserve"> I love to work with a </w:t>
       </w:r>
       <w:r>
         <w:rPr>
@@ -1484,21 +1473,12 @@
           <w:szCs w:val="26"/>
         </w:rPr>
       </w:pPr>
-      <w:proofErr w:type="gramStart"/>
-      <w:r>
-        <w:rPr>
-          <w:sz w:val="26"/>
-          <w:szCs w:val="26"/>
-        </w:rPr>
-        <w:t>talented</w:t>
-      </w:r>
-      <w:proofErr w:type="gramEnd"/>
-      <w:r>
-        <w:rPr>
-          <w:sz w:val="26"/>
-          <w:szCs w:val="26"/>
-        </w:rPr>
-        <w:t xml:space="preserve"> team.</w:t>
+      <w:r>
+        <w:rPr>
+          <w:sz w:val="26"/>
+          <w:szCs w:val="26"/>
+        </w:rPr>
+        <w:t>talented team.</w:t>
       </w:r>
       <w:r>
         <w:rPr>
@@ -1544,7 +1524,7 @@
         <mc:AlternateContent>
           <mc:Choice Requires="wps">
             <w:drawing>
-              <wp:anchor distT="0" distB="0" distL="114300" distR="114300" simplePos="0" relativeHeight="251680768" behindDoc="0" locked="0" layoutInCell="1" allowOverlap="1" wp14:anchorId="339CCE47" wp14:editId="21A23729">
+              <wp:anchor distT="0" distB="0" distL="114300" distR="114300" simplePos="0" relativeHeight="251680768" behindDoc="0" locked="0" layoutInCell="1" allowOverlap="1" wp14:anchorId="7B43B92A" wp14:editId="70237452">
                 <wp:simplePos x="0" y="0"/>
                 <wp:positionH relativeFrom="column">
                   <wp:posOffset>4796790</wp:posOffset>
@@ -1732,7 +1712,7 @@
           </mc:Choice>
           <mc:Fallback>
             <w:pict>
-              <v:rect id="Rectangle 11" o:spid="_x0000_s1028" style="position:absolute;left:0;text-align:left;margin-left:377.7pt;margin-top:14.8pt;width:204pt;height:99.4pt;z-index:251680768;visibility:visible;mso-wrap-style:square;mso-width-percent:0;mso-height-percent:0;mso-wrap-distance-left:9pt;mso-wrap-distance-top:0;mso-wrap-distance-right:9pt;mso-wrap-distance-bottom:0;mso-position-horizontal:absolute;mso-position-horizontal-relative:text;mso-position-vertical:absolute;mso-position-vertical-relative:text;mso-width-percent:0;mso-height-percent:0;mso-width-relative:margin;mso-height-relative:margin;v-text-anchor:middle" o:gfxdata="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" filled="f" stroked="f" strokeweight="2pt">
+              <v:rect w14:anchorId="7B43B92A" id="Rectangle 11" o:spid="_x0000_s1028" style="position:absolute;left:0;text-align:left;margin-left:377.7pt;margin-top:14.8pt;width:204pt;height:99.4pt;z-index:251680768;visibility:visible;mso-wrap-style:square;mso-width-percent:0;mso-height-percent:0;mso-wrap-distance-left:9pt;mso-wrap-distance-top:0;mso-wrap-distance-right:9pt;mso-wrap-distance-bottom:0;mso-position-horizontal:absolute;mso-position-horizontal-relative:text;mso-position-vertical:absolute;mso-position-vertical-relative:text;mso-width-percent:0;mso-height-percent:0;mso-width-relative:margin;mso-height-relative:margin;v-text-anchor:middle" o:gfxdata="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" filled="f" stroked="f" strokeweight="2pt">
                 <v:textbox>
                   <w:txbxContent>
                     <w:p>
@@ -1869,7 +1849,7 @@
         <mc:AlternateContent>
           <mc:Choice Requires="wps">
             <w:drawing>
-              <wp:anchor distT="0" distB="0" distL="114300" distR="114300" simplePos="0" relativeHeight="251678720" behindDoc="0" locked="0" layoutInCell="1" allowOverlap="1" wp14:anchorId="05216DD8" wp14:editId="6E7FB056">
+              <wp:anchor distT="0" distB="0" distL="114300" distR="114300" simplePos="0" relativeHeight="251678720" behindDoc="0" locked="0" layoutInCell="1" allowOverlap="1" wp14:anchorId="1B325591" wp14:editId="7509652D">
                 <wp:simplePos x="0" y="0"/>
                 <wp:positionH relativeFrom="column">
                   <wp:posOffset>3366226</wp:posOffset>
@@ -2066,7 +2046,7 @@
           </mc:Choice>
           <mc:Fallback>
             <w:pict>
-              <v:rect id="Rectangle 4" o:spid="_x0000_s1029" style="position:absolute;left:0;text-align:left;margin-left:265.05pt;margin-top:20.05pt;width:133.65pt;height:87.4pt;z-index:251678720;visibility:visible;mso-wrap-style:square;mso-width-percent:0;mso-height-percent:0;mso-wrap-distance-left:9pt;mso-wrap-distance-top:0;mso-wrap-distance-right:9pt;mso-wrap-distance-bottom:0;mso-position-horizontal:absolute;mso-position-horizontal-relative:text;mso-position-vertical:absolute;mso-position-vertical-relative:text;mso-width-percent:0;mso-height-percent:0;mso-width-relative:margin;mso-height-relative:margin;v-text-anchor:middle" o:gfxdata="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" filled="f" stroked="f" strokeweight="2pt">
+              <v:rect w14:anchorId="1B325591" id="Rectangle 4" o:spid="_x0000_s1029" style="position:absolute;left:0;text-align:left;margin-left:265.05pt;margin-top:20.05pt;width:133.65pt;height:87.4pt;z-index:251678720;visibility:visible;mso-wrap-style:square;mso-width-percent:0;mso-height-percent:0;mso-wrap-distance-left:9pt;mso-wrap-distance-top:0;mso-wrap-distance-right:9pt;mso-wrap-distance-bottom:0;mso-position-horizontal:absolute;mso-position-horizontal-relative:text;mso-position-vertical:absolute;mso-position-vertical-relative:text;mso-width-percent:0;mso-height-percent:0;mso-width-relative:margin;mso-height-relative:margin;v-text-anchor:middle" o:gfxdata="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" filled="f" stroked="f" strokeweight="2pt">
                 <v:textbox>
                   <w:txbxContent>
                     <w:p>
@@ -2275,23 +2255,7 @@
           <w:szCs w:val="26"/>
         </w:rPr>
         <w:tab/>
-        <w:t xml:space="preserve">Solver </w:t>
-      </w:r>
-      <w:proofErr w:type="gramStart"/>
-      <w:r>
-        <w:rPr>
-          <w:sz w:val="26"/>
-          <w:szCs w:val="26"/>
-        </w:rPr>
-        <w:t>Looking</w:t>
-      </w:r>
-      <w:proofErr w:type="gramEnd"/>
-      <w:r>
-        <w:rPr>
-          <w:sz w:val="26"/>
-          <w:szCs w:val="26"/>
-        </w:rPr>
-        <w:t xml:space="preserve"> for suitable Job that will</w:t>
+        <w:t>Solver Looking for suitable Job that will</w:t>
       </w:r>
     </w:p>
     <w:p>
@@ -2310,7 +2274,6 @@
         </w:rPr>
         <w:tab/>
       </w:r>
-      <w:proofErr w:type="gramStart"/>
       <w:r>
         <w:rPr>
           <w:sz w:val="26"/>
@@ -2323,15 +2286,7 @@
           <w:sz w:val="26"/>
           <w:szCs w:val="26"/>
         </w:rPr>
-        <w:t>elp</w:t>
-      </w:r>
-      <w:proofErr w:type="gramEnd"/>
-      <w:r>
-        <w:rPr>
-          <w:sz w:val="26"/>
-          <w:szCs w:val="26"/>
-        </w:rPr>
-        <w:t xml:space="preserve"> to utilize my skills and </w:t>
+        <w:t xml:space="preserve">elp to utilize my skills and </w:t>
       </w:r>
       <w:r>
         <w:rPr>
@@ -2356,16 +2311,8 @@
           <w:szCs w:val="26"/>
         </w:rPr>
         <w:tab/>
-      </w:r>
-      <w:proofErr w:type="gramStart"/>
-      <w:r>
-        <w:rPr>
-          <w:sz w:val="26"/>
-          <w:szCs w:val="26"/>
-        </w:rPr>
         <w:t>Digital Growing industry.</w:t>
       </w:r>
-      <w:proofErr w:type="gramEnd"/>
       <w:r>
         <w:rPr>
           <w:sz w:val="26"/>
@@ -2619,134 +2566,6 @@
           <w:szCs w:val="32"/>
         </w:rPr>
       </w:pPr>
-      <w:r>
-        <w:rPr>
-          <w:noProof/>
-          <w:sz w:val="26"/>
-          <w:szCs w:val="26"/>
-        </w:rPr>
-        <mc:AlternateContent>
-          <mc:Choice Requires="wps">
-            <w:drawing>
-              <wp:anchor distT="0" distB="0" distL="114300" distR="114300" simplePos="0" relativeHeight="251668480" behindDoc="0" locked="0" layoutInCell="1" allowOverlap="1" wp14:anchorId="119030ED" wp14:editId="63B1A254">
-                <wp:simplePos x="0" y="0"/>
-                <wp:positionH relativeFrom="column">
-                  <wp:posOffset>365851</wp:posOffset>
-                </wp:positionH>
-                <wp:positionV relativeFrom="paragraph">
-                  <wp:posOffset>179070</wp:posOffset>
-                </wp:positionV>
-                <wp:extent cx="1283970" cy="467995"/>
-                <wp:effectExtent l="0" t="0" r="0" b="0"/>
-                <wp:wrapNone/>
-                <wp:docPr id="12" name="Rectangle 12"/>
-                <wp:cNvGraphicFramePr/>
-                <a:graphic xmlns:a="http://schemas.openxmlformats.org/drawingml/2006/main">
-                  <a:graphicData uri="http://schemas.microsoft.com/office/word/2010/wordprocessingShape">
-                    <wps:wsp>
-                      <wps:cNvSpPr/>
-                      <wps:spPr>
-                        <a:xfrm>
-                          <a:off x="0" y="0"/>
-                          <a:ext cx="1283970" cy="467995"/>
-                        </a:xfrm>
-                        <a:prstGeom prst="rect">
-                          <a:avLst/>
-                        </a:prstGeom>
-                        <a:noFill/>
-                        <a:ln>
-                          <a:noFill/>
-                        </a:ln>
-                      </wps:spPr>
-                      <wps:style>
-                        <a:lnRef idx="2">
-                          <a:schemeClr val="accent1">
-                            <a:shade val="50000"/>
-                          </a:schemeClr>
-                        </a:lnRef>
-                        <a:fillRef idx="1">
-                          <a:schemeClr val="accent1"/>
-                        </a:fillRef>
-                        <a:effectRef idx="0">
-                          <a:schemeClr val="accent1"/>
-                        </a:effectRef>
-                        <a:fontRef idx="minor">
-                          <a:schemeClr val="lt1"/>
-                        </a:fontRef>
-                      </wps:style>
-                      <wps:txbx>
-                        <w:txbxContent>
-                          <w:p>
-                            <w:pPr>
-                              <w:rPr>
-                                <w:rFonts w:ascii="Font Awesome 5 Free Solid" w:hAnsi="Font Awesome 5 Free Solid"/>
-                                <w:color w:val="0070C0"/>
-                                <w:sz w:val="30"/>
-                                <w:szCs w:val="30"/>
-                              </w:rPr>
-                            </w:pPr>
-                            <w:proofErr w:type="gramStart"/>
-                            <w:r>
-                              <w:rPr>
-                                <w:rFonts w:ascii="Font Awesome 5 Free Solid" w:hAnsi="Font Awesome 5 Free Solid"/>
-                                <w:color w:val="0070C0"/>
-                                <w:sz w:val="30"/>
-                                <w:szCs w:val="30"/>
-                              </w:rPr>
-                              <w:t>envelope</w:t>
-                            </w:r>
-                            <w:proofErr w:type="gramEnd"/>
-                          </w:p>
-                        </w:txbxContent>
-                      </wps:txbx>
-                      <wps:bodyPr rot="0" spcFirstLastPara="0" vertOverflow="overflow" horzOverflow="overflow" vert="horz" wrap="square" lIns="91440" tIns="45720" rIns="91440" bIns="45720" numCol="1" spcCol="0" rtlCol="0" fromWordArt="0" anchor="ctr" anchorCtr="0" forceAA="0" compatLnSpc="1">
-                        <a:prstTxWarp prst="textNoShape">
-                          <a:avLst/>
-                        </a:prstTxWarp>
-                        <a:noAutofit/>
-                      </wps:bodyPr>
-                    </wps:wsp>
-                  </a:graphicData>
-                </a:graphic>
-                <wp14:sizeRelH relativeFrom="margin">
-                  <wp14:pctWidth>0</wp14:pctWidth>
-                </wp14:sizeRelH>
-              </wp:anchor>
-            </w:drawing>
-          </mc:Choice>
-          <mc:Fallback>
-            <w:pict>
-              <v:rect id="Rectangle 12" o:spid="_x0000_s1030" style="position:absolute;left:0;text-align:left;margin-left:28.8pt;margin-top:14.1pt;width:101.1pt;height:36.85pt;z-index:251668480;visibility:visible;mso-wrap-style:square;mso-width-percent:0;mso-wrap-distance-left:9pt;mso-wrap-distance-top:0;mso-wrap-distance-right:9pt;mso-wrap-distance-bottom:0;mso-position-horizontal:absolute;mso-position-horizontal-relative:text;mso-position-vertical:absolute;mso-position-vertical-relative:text;mso-width-percent:0;mso-width-relative:margin;v-text-anchor:middle" o:gfxdata="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" filled="f" stroked="f" strokeweight="2pt">
-                <v:textbox>
-                  <w:txbxContent>
-                    <w:p>
-                      <w:pPr>
-                        <w:rPr>
-                          <w:rFonts w:ascii="Font Awesome 5 Free Solid" w:hAnsi="Font Awesome 5 Free Solid"/>
-                          <w:color w:val="0070C0"/>
-                          <w:sz w:val="30"/>
-                          <w:szCs w:val="30"/>
-                        </w:rPr>
-                      </w:pPr>
-                      <w:proofErr w:type="gramStart"/>
-                      <w:r>
-                        <w:rPr>
-                          <w:rFonts w:ascii="Font Awesome 5 Free Solid" w:hAnsi="Font Awesome 5 Free Solid"/>
-                          <w:color w:val="0070C0"/>
-                          <w:sz w:val="30"/>
-                          <w:szCs w:val="30"/>
-                        </w:rPr>
-                        <w:t>envelope</w:t>
-                      </w:r>
-                      <w:proofErr w:type="gramEnd"/>
-                    </w:p>
-                  </w:txbxContent>
-                </v:textbox>
-              </v:rect>
-            </w:pict>
-          </mc:Fallback>
-        </mc:AlternateContent>
-      </w:r>
     </w:p>
     <w:p>
       <w:pPr>
@@ -2761,13 +2580,78 @@
       <w:r>
         <w:rPr>
           <w:noProof/>
+          <w:sz w:val="28"/>
+          <w:szCs w:val="28"/>
+        </w:rPr>
+        <w:drawing>
+          <wp:anchor distT="0" distB="0" distL="114300" distR="114300" simplePos="0" relativeHeight="251671552" behindDoc="1" locked="0" layoutInCell="1" allowOverlap="1" wp14:anchorId="310F1288" wp14:editId="6D6E9A40">
+            <wp:simplePos x="0" y="0"/>
+            <wp:positionH relativeFrom="column">
+              <wp:posOffset>434340</wp:posOffset>
+            </wp:positionH>
+            <wp:positionV relativeFrom="paragraph">
+              <wp:posOffset>15875</wp:posOffset>
+            </wp:positionV>
+            <wp:extent cx="251460" cy="251460"/>
+            <wp:effectExtent l="0" t="0" r="0" b="0"/>
+            <wp:wrapNone/>
+            <wp:docPr id="19" name="Graphic 19" descr="Envelope"/>
+            <wp:cNvGraphicFramePr>
+              <a:graphicFrameLocks xmlns:a="http://schemas.openxmlformats.org/drawingml/2006/main" noChangeAspect="1"/>
+            </wp:cNvGraphicFramePr>
+            <a:graphic xmlns:a="http://schemas.openxmlformats.org/drawingml/2006/main">
+              <a:graphicData uri="http://schemas.openxmlformats.org/drawingml/2006/picture">
+                <pic:pic xmlns:pic="http://schemas.openxmlformats.org/drawingml/2006/picture">
+                  <pic:nvPicPr>
+                    <pic:cNvPr id="19" name="Graphic 19" descr="Envelope"/>
+                    <pic:cNvPicPr/>
+                  </pic:nvPicPr>
+                  <pic:blipFill>
+                    <a:blip r:embed="rId7" cstate="print">
+                      <a:extLst>
+                        <a:ext uri="{28A0092B-C50C-407E-A947-70E740481C1C}">
+                          <a14:useLocalDpi xmlns:a14="http://schemas.microsoft.com/office/drawing/2010/main" val="0"/>
+                        </a:ext>
+                        <a:ext uri="{96DAC541-7B7A-43D3-8B79-37D633B846F1}">
+                          <asvg:svgBlip xmlns:asvg="http://schemas.microsoft.com/office/drawing/2016/SVG/main" r:embed="rId8"/>
+                        </a:ext>
+                      </a:extLst>
+                    </a:blip>
+                    <a:stretch>
+                      <a:fillRect/>
+                    </a:stretch>
+                  </pic:blipFill>
+                  <pic:spPr>
+                    <a:xfrm>
+                      <a:off x="0" y="0"/>
+                      <a:ext cx="251460" cy="251460"/>
+                    </a:xfrm>
+                    <a:prstGeom prst="rect">
+                      <a:avLst/>
+                    </a:prstGeom>
+                  </pic:spPr>
+                </pic:pic>
+              </a:graphicData>
+            </a:graphic>
+            <wp14:sizeRelH relativeFrom="page">
+              <wp14:pctWidth>0</wp14:pctWidth>
+            </wp14:sizeRelH>
+            <wp14:sizeRelV relativeFrom="page">
+              <wp14:pctHeight>0</wp14:pctHeight>
+            </wp14:sizeRelV>
+          </wp:anchor>
+        </w:drawing>
+      </w:r>
+      <w:r>
+        <w:rPr>
+          <w:noProof/>
           <w:sz w:val="26"/>
           <w:szCs w:val="26"/>
         </w:rPr>
         <mc:AlternateContent>
           <mc:Choice Requires="wps">
             <w:drawing>
-              <wp:anchor distT="0" distB="0" distL="114300" distR="114300" simplePos="0" relativeHeight="251682816" behindDoc="0" locked="0" layoutInCell="1" allowOverlap="1" wp14:anchorId="041D50BD" wp14:editId="73AF23B2">
+              <wp:anchor distT="0" distB="0" distL="114300" distR="114300" simplePos="0" relativeHeight="251659264" behindDoc="0" locked="0" layoutInCell="1" allowOverlap="1" wp14:anchorId="3FFB5AFA" wp14:editId="57D16D79">
                 <wp:simplePos x="0" y="0"/>
                 <wp:positionH relativeFrom="column">
                   <wp:posOffset>3558540</wp:posOffset>
@@ -2922,7 +2806,7 @@
           </mc:Choice>
           <mc:Fallback>
             <w:pict>
-              <v:rect id="Rectangle 16" o:spid="_x0000_s1031" style="position:absolute;left:0;text-align:left;margin-left:280.2pt;margin-top:13.1pt;width:281.1pt;height:103.7pt;z-index:251682816;visibility:visible;mso-wrap-style:square;mso-height-percent:0;mso-wrap-distance-left:9pt;mso-wrap-distance-top:0;mso-wrap-distance-right:9pt;mso-wrap-distance-bottom:0;mso-position-horizontal:absolute;mso-position-horizontal-relative:text;mso-position-vertical:absolute;mso-position-vertical-relative:text;mso-height-percent:0;mso-height-relative:margin;v-text-anchor:middle" o:gfxdata="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" filled="f" stroked="f" strokeweight="2pt">
+              <v:rect w14:anchorId="3FFB5AFA" id="Rectangle 16" o:spid="_x0000_s1030" style="position:absolute;left:0;text-align:left;margin-left:280.2pt;margin-top:13.1pt;width:281.1pt;height:103.7pt;z-index:251659264;visibility:visible;mso-wrap-style:square;mso-height-percent:0;mso-wrap-distance-left:9pt;mso-wrap-distance-top:0;mso-wrap-distance-right:9pt;mso-wrap-distance-bottom:0;mso-position-horizontal:absolute;mso-position-horizontal-relative:text;mso-position-vertical:absolute;mso-position-vertical-relative:text;mso-height-percent:0;mso-height-relative:margin;v-text-anchor:middle" o:gfxdata="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" filled="f" stroked="f" strokeweight="2pt">
                 <v:textbox>
                   <w:txbxContent>
                     <w:p>
@@ -3043,7 +2927,7 @@
         </w:rPr>
         <w:t xml:space="preserve">  </w:t>
       </w:r>
-      <w:hyperlink r:id="rId8" w:history="1">
+      <w:hyperlink r:id="rId9" w:history="1">
         <w:r>
           <w:rPr>
             <w:rStyle w:val="Hyperlink"/>
@@ -3109,131 +2993,71 @@
       </w:pPr>
       <w:r>
         <w:rPr>
+          <w:rFonts w:ascii="Arial" w:hAnsi="Arial" w:cs="Arial"/>
+          <w:b/>
           <w:noProof/>
-          <w:sz w:val="26"/>
-          <w:szCs w:val="26"/>
-        </w:rPr>
-        <mc:AlternateContent>
-          <mc:Choice Requires="wps">
-            <w:drawing>
-              <wp:anchor distT="0" distB="0" distL="114300" distR="114300" simplePos="0" relativeHeight="251670528" behindDoc="0" locked="0" layoutInCell="1" allowOverlap="1" wp14:anchorId="73186317" wp14:editId="099E6404">
-                <wp:simplePos x="0" y="0"/>
-                <wp:positionH relativeFrom="column">
-                  <wp:posOffset>352969</wp:posOffset>
-                </wp:positionH>
-                <wp:positionV relativeFrom="paragraph">
-                  <wp:posOffset>149860</wp:posOffset>
-                </wp:positionV>
-                <wp:extent cx="1283970" cy="467995"/>
-                <wp:effectExtent l="0" t="0" r="0" b="0"/>
-                <wp:wrapNone/>
-                <wp:docPr id="13" name="Rectangle 13"/>
-                <wp:cNvGraphicFramePr/>
-                <a:graphic xmlns:a="http://schemas.openxmlformats.org/drawingml/2006/main">
-                  <a:graphicData uri="http://schemas.microsoft.com/office/word/2010/wordprocessingShape">
-                    <wps:wsp>
-                      <wps:cNvSpPr/>
-                      <wps:spPr>
-                        <a:xfrm>
-                          <a:off x="0" y="0"/>
-                          <a:ext cx="1283970" cy="467995"/>
-                        </a:xfrm>
-                        <a:prstGeom prst="rect">
-                          <a:avLst/>
-                        </a:prstGeom>
-                        <a:noFill/>
-                        <a:ln>
-                          <a:noFill/>
-                        </a:ln>
-                      </wps:spPr>
-                      <wps:style>
-                        <a:lnRef idx="2">
-                          <a:schemeClr val="accent1">
-                            <a:shade val="50000"/>
-                          </a:schemeClr>
-                        </a:lnRef>
-                        <a:fillRef idx="1">
-                          <a:schemeClr val="accent1"/>
-                        </a:fillRef>
-                        <a:effectRef idx="0">
-                          <a:schemeClr val="accent1"/>
-                        </a:effectRef>
-                        <a:fontRef idx="minor">
-                          <a:schemeClr val="lt1"/>
-                        </a:fontRef>
-                      </wps:style>
-                      <wps:txbx>
-                        <w:txbxContent>
-                          <w:p>
-                            <w:pPr>
-                              <w:rPr>
-                                <w:rFonts w:ascii="Font Awesome 5 Free Solid" w:hAnsi="Font Awesome 5 Free Solid"/>
-                                <w:color w:val="0070C0"/>
-                                <w:sz w:val="30"/>
-                                <w:szCs w:val="30"/>
-                              </w:rPr>
-                            </w:pPr>
-                            <w:proofErr w:type="gramStart"/>
-                            <w:r>
-                              <w:rPr>
-                                <w:rFonts w:ascii="Font Awesome 5 Free Solid" w:hAnsi="Font Awesome 5 Free Solid"/>
-                                <w:color w:val="0070C0"/>
-                                <w:sz w:val="30"/>
-                                <w:szCs w:val="30"/>
-                              </w:rPr>
-                              <w:t>phone</w:t>
-                            </w:r>
-                            <w:proofErr w:type="gramEnd"/>
-                          </w:p>
-                        </w:txbxContent>
-                      </wps:txbx>
-                      <wps:bodyPr rot="0" spcFirstLastPara="0" vertOverflow="overflow" horzOverflow="overflow" vert="horz" wrap="square" lIns="91440" tIns="45720" rIns="91440" bIns="45720" numCol="1" spcCol="0" rtlCol="0" fromWordArt="0" anchor="ctr" anchorCtr="0" forceAA="0" compatLnSpc="1">
-                        <a:prstTxWarp prst="textNoShape">
-                          <a:avLst/>
-                        </a:prstTxWarp>
-                        <a:noAutofit/>
-                      </wps:bodyPr>
-                    </wps:wsp>
-                  </a:graphicData>
-                </a:graphic>
-                <wp14:sizeRelH relativeFrom="margin">
-                  <wp14:pctWidth>0</wp14:pctWidth>
-                </wp14:sizeRelH>
-              </wp:anchor>
-            </w:drawing>
-          </mc:Choice>
-          <mc:Fallback>
-            <w:pict>
-              <v:rect id="Rectangle 13" o:spid="_x0000_s1032" style="position:absolute;left:0;text-align:left;margin-left:27.8pt;margin-top:11.8pt;width:101.1pt;height:36.85pt;z-index:251670528;visibility:visible;mso-wrap-style:square;mso-width-percent:0;mso-wrap-distance-left:9pt;mso-wrap-distance-top:0;mso-wrap-distance-right:9pt;mso-wrap-distance-bottom:0;mso-position-horizontal:absolute;mso-position-horizontal-relative:text;mso-position-vertical:absolute;mso-position-vertical-relative:text;mso-width-percent:0;mso-width-relative:margin;v-text-anchor:middle" o:gfxdata="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" filled="f" stroked="f" strokeweight="2pt">
-                <v:textbox>
-                  <w:txbxContent>
-                    <w:p>
-                      <w:pPr>
-                        <w:rPr>
-                          <w:rFonts w:ascii="Font Awesome 5 Free Solid" w:hAnsi="Font Awesome 5 Free Solid"/>
-                          <w:color w:val="0070C0"/>
-                          <w:sz w:val="30"/>
-                          <w:szCs w:val="30"/>
-                        </w:rPr>
-                      </w:pPr>
-                      <w:proofErr w:type="gramStart"/>
-                      <w:r>
-                        <w:rPr>
-                          <w:rFonts w:ascii="Font Awesome 5 Free Solid" w:hAnsi="Font Awesome 5 Free Solid"/>
-                          <w:color w:val="0070C0"/>
-                          <w:sz w:val="30"/>
-                          <w:szCs w:val="30"/>
-                        </w:rPr>
-                        <w:t>phone</w:t>
-                      </w:r>
-                      <w:proofErr w:type="gramEnd"/>
-                    </w:p>
-                  </w:txbxContent>
-                </v:textbox>
-              </v:rect>
-            </w:pict>
-          </mc:Fallback>
-        </mc:AlternateContent>
+          <w:color w:val="00B0F0"/>
+          <w:sz w:val="32"/>
+          <w:szCs w:val="32"/>
+        </w:rPr>
+        <w:drawing>
+          <wp:anchor distT="0" distB="0" distL="114300" distR="114300" simplePos="0" relativeHeight="251666432" behindDoc="1" locked="0" layoutInCell="1" allowOverlap="1" wp14:anchorId="0B9F0057" wp14:editId="5A2CC346">
+            <wp:simplePos x="0" y="0"/>
+            <wp:positionH relativeFrom="column">
+              <wp:posOffset>419100</wp:posOffset>
+            </wp:positionH>
+            <wp:positionV relativeFrom="paragraph">
+              <wp:posOffset>147955</wp:posOffset>
+            </wp:positionV>
+            <wp:extent cx="297180" cy="297180"/>
+            <wp:effectExtent l="0" t="0" r="7620" b="0"/>
+            <wp:wrapNone/>
+            <wp:docPr id="18" name="Graphic 18" descr="Telephone"/>
+            <wp:cNvGraphicFramePr>
+              <a:graphicFrameLocks xmlns:a="http://schemas.openxmlformats.org/drawingml/2006/main" noChangeAspect="1"/>
+            </wp:cNvGraphicFramePr>
+            <a:graphic xmlns:a="http://schemas.openxmlformats.org/drawingml/2006/main">
+              <a:graphicData uri="http://schemas.openxmlformats.org/drawingml/2006/picture">
+                <pic:pic xmlns:pic="http://schemas.openxmlformats.org/drawingml/2006/picture">
+                  <pic:nvPicPr>
+                    <pic:cNvPr id="18" name="Graphic 18" descr="Telephone"/>
+                    <pic:cNvPicPr/>
+                  </pic:nvPicPr>
+                  <pic:blipFill>
+                    <a:blip r:embed="rId10" cstate="print">
+                      <a:extLst>
+                        <a:ext uri="{28A0092B-C50C-407E-A947-70E740481C1C}">
+                          <a14:useLocalDpi xmlns:a14="http://schemas.microsoft.com/office/drawing/2010/main" val="0"/>
+                        </a:ext>
+                        <a:ext uri="{96DAC541-7B7A-43D3-8B79-37D633B846F1}">
+                          <asvg:svgBlip xmlns:asvg="http://schemas.microsoft.com/office/drawing/2016/SVG/main" r:embed="rId11"/>
+                        </a:ext>
+                      </a:extLst>
+                    </a:blip>
+                    <a:stretch>
+                      <a:fillRect/>
+                    </a:stretch>
+                  </pic:blipFill>
+                  <pic:spPr>
+                    <a:xfrm>
+                      <a:off x="0" y="0"/>
+                      <a:ext cx="297180" cy="297180"/>
+                    </a:xfrm>
+                    <a:prstGeom prst="rect">
+                      <a:avLst/>
+                    </a:prstGeom>
+                  </pic:spPr>
+                </pic:pic>
+              </a:graphicData>
+            </a:graphic>
+            <wp14:sizeRelH relativeFrom="page">
+              <wp14:pctWidth>0</wp14:pctWidth>
+            </wp14:sizeRelH>
+            <wp14:sizeRelV relativeFrom="page">
+              <wp14:pctHeight>0</wp14:pctHeight>
+            </wp14:sizeRelV>
+          </wp:anchor>
+        </w:drawing>
       </w:r>
     </w:p>
     <w:p>
@@ -3281,131 +3105,69 @@
       </w:pPr>
       <w:r>
         <w:rPr>
+          <w:rFonts w:ascii="Arial" w:hAnsi="Arial" w:cs="Arial"/>
           <w:noProof/>
-          <w:sz w:val="26"/>
-          <w:szCs w:val="26"/>
-        </w:rPr>
-        <mc:AlternateContent>
-          <mc:Choice Requires="wps">
-            <w:drawing>
-              <wp:anchor distT="0" distB="0" distL="114300" distR="114300" simplePos="0" relativeHeight="251672576" behindDoc="0" locked="0" layoutInCell="1" allowOverlap="1" wp14:anchorId="1C6FAE45" wp14:editId="037D451E">
-                <wp:simplePos x="0" y="0"/>
-                <wp:positionH relativeFrom="column">
-                  <wp:posOffset>340451</wp:posOffset>
-                </wp:positionH>
-                <wp:positionV relativeFrom="paragraph">
-                  <wp:posOffset>116840</wp:posOffset>
-                </wp:positionV>
-                <wp:extent cx="1283970" cy="467995"/>
-                <wp:effectExtent l="0" t="0" r="0" b="0"/>
-                <wp:wrapNone/>
-                <wp:docPr id="14" name="Rectangle 14"/>
-                <wp:cNvGraphicFramePr/>
-                <a:graphic xmlns:a="http://schemas.openxmlformats.org/drawingml/2006/main">
-                  <a:graphicData uri="http://schemas.microsoft.com/office/word/2010/wordprocessingShape">
-                    <wps:wsp>
-                      <wps:cNvSpPr/>
-                      <wps:spPr>
-                        <a:xfrm>
-                          <a:off x="0" y="0"/>
-                          <a:ext cx="1283970" cy="467995"/>
-                        </a:xfrm>
-                        <a:prstGeom prst="rect">
-                          <a:avLst/>
-                        </a:prstGeom>
-                        <a:noFill/>
-                        <a:ln>
-                          <a:noFill/>
-                        </a:ln>
-                      </wps:spPr>
-                      <wps:style>
-                        <a:lnRef idx="2">
-                          <a:schemeClr val="accent1">
-                            <a:shade val="50000"/>
-                          </a:schemeClr>
-                        </a:lnRef>
-                        <a:fillRef idx="1">
-                          <a:schemeClr val="accent1"/>
-                        </a:fillRef>
-                        <a:effectRef idx="0">
-                          <a:schemeClr val="accent1"/>
-                        </a:effectRef>
-                        <a:fontRef idx="minor">
-                          <a:schemeClr val="lt1"/>
-                        </a:fontRef>
-                      </wps:style>
-                      <wps:txbx>
-                        <w:txbxContent>
-                          <w:p>
-                            <w:pPr>
-                              <w:rPr>
-                                <w:rFonts w:ascii="Font Awesome 5 Free Solid" w:hAnsi="Font Awesome 5 Free Solid"/>
-                                <w:color w:val="0070C0"/>
-                                <w:sz w:val="30"/>
-                                <w:szCs w:val="30"/>
-                              </w:rPr>
-                            </w:pPr>
-                            <w:proofErr w:type="gramStart"/>
-                            <w:r>
-                              <w:rPr>
-                                <w:rFonts w:ascii="Font Awesome 5 Free Solid" w:hAnsi="Font Awesome 5 Free Solid"/>
-                                <w:color w:val="0070C0"/>
-                                <w:sz w:val="30"/>
-                                <w:szCs w:val="30"/>
-                              </w:rPr>
-                              <w:t>home</w:t>
-                            </w:r>
-                            <w:proofErr w:type="gramEnd"/>
-                          </w:p>
-                        </w:txbxContent>
-                      </wps:txbx>
-                      <wps:bodyPr rot="0" spcFirstLastPara="0" vertOverflow="overflow" horzOverflow="overflow" vert="horz" wrap="square" lIns="91440" tIns="45720" rIns="91440" bIns="45720" numCol="1" spcCol="0" rtlCol="0" fromWordArt="0" anchor="ctr" anchorCtr="0" forceAA="0" compatLnSpc="1">
-                        <a:prstTxWarp prst="textNoShape">
-                          <a:avLst/>
-                        </a:prstTxWarp>
-                        <a:noAutofit/>
-                      </wps:bodyPr>
-                    </wps:wsp>
-                  </a:graphicData>
-                </a:graphic>
-                <wp14:sizeRelH relativeFrom="margin">
-                  <wp14:pctWidth>0</wp14:pctWidth>
-                </wp14:sizeRelH>
-              </wp:anchor>
-            </w:drawing>
-          </mc:Choice>
-          <mc:Fallback>
-            <w:pict>
-              <v:rect id="Rectangle 14" o:spid="_x0000_s1033" style="position:absolute;left:0;text-align:left;margin-left:26.8pt;margin-top:9.2pt;width:101.1pt;height:36.85pt;z-index:251672576;visibility:visible;mso-wrap-style:square;mso-width-percent:0;mso-wrap-distance-left:9pt;mso-wrap-distance-top:0;mso-wrap-distance-right:9pt;mso-wrap-distance-bottom:0;mso-position-horizontal:absolute;mso-position-horizontal-relative:text;mso-position-vertical:absolute;mso-position-vertical-relative:text;mso-width-percent:0;mso-width-relative:margin;v-text-anchor:middle" o:gfxdata="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" filled="f" stroked="f" strokeweight="2pt">
-                <v:textbox>
-                  <w:txbxContent>
-                    <w:p>
-                      <w:pPr>
-                        <w:rPr>
-                          <w:rFonts w:ascii="Font Awesome 5 Free Solid" w:hAnsi="Font Awesome 5 Free Solid"/>
-                          <w:color w:val="0070C0"/>
-                          <w:sz w:val="30"/>
-                          <w:szCs w:val="30"/>
-                        </w:rPr>
-                      </w:pPr>
-                      <w:proofErr w:type="gramStart"/>
-                      <w:r>
-                        <w:rPr>
-                          <w:rFonts w:ascii="Font Awesome 5 Free Solid" w:hAnsi="Font Awesome 5 Free Solid"/>
-                          <w:color w:val="0070C0"/>
-                          <w:sz w:val="30"/>
-                          <w:szCs w:val="30"/>
-                        </w:rPr>
-                        <w:t>home</w:t>
-                      </w:r>
-                      <w:proofErr w:type="gramEnd"/>
-                    </w:p>
-                  </w:txbxContent>
-                </v:textbox>
-              </v:rect>
-            </w:pict>
-          </mc:Fallback>
-        </mc:AlternateContent>
+          <w:sz w:val="24"/>
+          <w:szCs w:val="24"/>
+        </w:rPr>
+        <w:drawing>
+          <wp:anchor distT="0" distB="0" distL="114300" distR="114300" simplePos="0" relativeHeight="251673600" behindDoc="1" locked="0" layoutInCell="1" allowOverlap="1" wp14:anchorId="46D5F22A" wp14:editId="6F44E93C">
+            <wp:simplePos x="0" y="0"/>
+            <wp:positionH relativeFrom="column">
+              <wp:posOffset>403860</wp:posOffset>
+            </wp:positionH>
+            <wp:positionV relativeFrom="paragraph">
+              <wp:posOffset>106045</wp:posOffset>
+            </wp:positionV>
+            <wp:extent cx="320040" cy="320040"/>
+            <wp:effectExtent l="0" t="0" r="0" b="3810"/>
+            <wp:wrapNone/>
+            <wp:docPr id="20" name="Graphic 20" descr="Marker"/>
+            <wp:cNvGraphicFramePr>
+              <a:graphicFrameLocks xmlns:a="http://schemas.openxmlformats.org/drawingml/2006/main" noChangeAspect="1"/>
+            </wp:cNvGraphicFramePr>
+            <a:graphic xmlns:a="http://schemas.openxmlformats.org/drawingml/2006/main">
+              <a:graphicData uri="http://schemas.openxmlformats.org/drawingml/2006/picture">
+                <pic:pic xmlns:pic="http://schemas.openxmlformats.org/drawingml/2006/picture">
+                  <pic:nvPicPr>
+                    <pic:cNvPr id="20" name="Graphic 20" descr="Marker"/>
+                    <pic:cNvPicPr/>
+                  </pic:nvPicPr>
+                  <pic:blipFill>
+                    <a:blip r:embed="rId12" cstate="print">
+                      <a:extLst>
+                        <a:ext uri="{28A0092B-C50C-407E-A947-70E740481C1C}">
+                          <a14:useLocalDpi xmlns:a14="http://schemas.microsoft.com/office/drawing/2010/main" val="0"/>
+                        </a:ext>
+                        <a:ext uri="{96DAC541-7B7A-43D3-8B79-37D633B846F1}">
+                          <asvg:svgBlip xmlns:asvg="http://schemas.microsoft.com/office/drawing/2016/SVG/main" r:embed="rId13"/>
+                        </a:ext>
+                      </a:extLst>
+                    </a:blip>
+                    <a:stretch>
+                      <a:fillRect/>
+                    </a:stretch>
+                  </pic:blipFill>
+                  <pic:spPr>
+                    <a:xfrm>
+                      <a:off x="0" y="0"/>
+                      <a:ext cx="320040" cy="320040"/>
+                    </a:xfrm>
+                    <a:prstGeom prst="rect">
+                      <a:avLst/>
+                    </a:prstGeom>
+                  </pic:spPr>
+                </pic:pic>
+              </a:graphicData>
+            </a:graphic>
+            <wp14:sizeRelH relativeFrom="page">
+              <wp14:pctWidth>0</wp14:pctWidth>
+            </wp14:sizeRelH>
+            <wp14:sizeRelV relativeFrom="page">
+              <wp14:pctHeight>0</wp14:pctHeight>
+            </wp14:sizeRelV>
+          </wp:anchor>
+        </w:drawing>
       </w:r>
     </w:p>
     <w:p>
@@ -3435,7 +3197,6 @@
         <w:t xml:space="preserve">  </w:t>
       </w:r>
       <w:proofErr w:type="spellStart"/>
-      <w:proofErr w:type="gramStart"/>
       <w:r>
         <w:rPr>
           <w:rFonts w:ascii="Arial" w:hAnsi="Arial" w:cs="Arial"/>
@@ -3451,16 +3212,7 @@
           <w:sz w:val="24"/>
           <w:szCs w:val="24"/>
         </w:rPr>
-        <w:t>.</w:t>
-      </w:r>
-      <w:proofErr w:type="gramEnd"/>
-      <w:r>
-        <w:rPr>
-          <w:rFonts w:ascii="Arial" w:hAnsi="Arial" w:cs="Arial"/>
-          <w:sz w:val="24"/>
-          <w:szCs w:val="24"/>
-        </w:rPr>
-        <w:t xml:space="preserve"> </w:t>
+        <w:t xml:space="preserve">. </w:t>
       </w:r>
       <w:proofErr w:type="spellStart"/>
       <w:r>
@@ -3510,132 +3262,64 @@
         </w:rPr>
       </w:pPr>
       <w:r>
-        <w:rPr>
-          <w:noProof/>
-          <w:sz w:val="26"/>
-          <w:szCs w:val="26"/>
-        </w:rPr>
-        <mc:AlternateContent>
-          <mc:Choice Requires="wps">
-            <w:drawing>
-              <wp:anchor distT="0" distB="0" distL="114300" distR="114300" simplePos="0" relativeHeight="251674624" behindDoc="0" locked="0" layoutInCell="1" allowOverlap="1" wp14:anchorId="77D13E47" wp14:editId="314F1458">
-                <wp:simplePos x="0" y="0"/>
-                <wp:positionH relativeFrom="column">
-                  <wp:posOffset>342900</wp:posOffset>
-                </wp:positionH>
-                <wp:positionV relativeFrom="paragraph">
-                  <wp:posOffset>156301</wp:posOffset>
-                </wp:positionV>
-                <wp:extent cx="1283970" cy="467995"/>
-                <wp:effectExtent l="0" t="0" r="0" b="0"/>
-                <wp:wrapNone/>
-                <wp:docPr id="15" name="Rectangle 15"/>
-                <wp:cNvGraphicFramePr/>
-                <a:graphic xmlns:a="http://schemas.openxmlformats.org/drawingml/2006/main">
-                  <a:graphicData uri="http://schemas.microsoft.com/office/word/2010/wordprocessingShape">
-                    <wps:wsp>
-                      <wps:cNvSpPr/>
-                      <wps:spPr>
-                        <a:xfrm>
-                          <a:off x="0" y="0"/>
-                          <a:ext cx="1283970" cy="467995"/>
-                        </a:xfrm>
-                        <a:prstGeom prst="rect">
-                          <a:avLst/>
-                        </a:prstGeom>
-                        <a:noFill/>
-                        <a:ln>
-                          <a:noFill/>
-                        </a:ln>
-                      </wps:spPr>
-                      <wps:style>
-                        <a:lnRef idx="2">
-                          <a:schemeClr val="accent1">
-                            <a:shade val="50000"/>
-                          </a:schemeClr>
-                        </a:lnRef>
-                        <a:fillRef idx="1">
-                          <a:schemeClr val="accent1"/>
-                        </a:fillRef>
-                        <a:effectRef idx="0">
-                          <a:schemeClr val="accent1"/>
-                        </a:effectRef>
-                        <a:fontRef idx="minor">
-                          <a:schemeClr val="lt1"/>
-                        </a:fontRef>
-                      </wps:style>
-                      <wps:txbx>
-                        <w:txbxContent>
-                          <w:p>
-                            <w:pPr>
-                              <w:rPr>
-                                <w:rFonts w:ascii="Font Awesome 5 Free Solid" w:hAnsi="Font Awesome 5 Free Solid"/>
-                                <w:color w:val="0070C0"/>
-                                <w:sz w:val="30"/>
-                                <w:szCs w:val="30"/>
-                              </w:rPr>
-                            </w:pPr>
-                            <w:proofErr w:type="gramStart"/>
-                            <w:r>
-                              <w:rPr>
-                                <w:rFonts w:ascii="Font Awesome 5 Free Solid" w:hAnsi="Font Awesome 5 Free Solid"/>
-                                <w:color w:val="0070C0"/>
-                                <w:sz w:val="30"/>
-                                <w:szCs w:val="30"/>
-                              </w:rPr>
-                              <w:t>globe</w:t>
-                            </w:r>
-                            <w:proofErr w:type="gramEnd"/>
-                          </w:p>
-                        </w:txbxContent>
-                      </wps:txbx>
-                      <wps:bodyPr rot="0" spcFirstLastPara="0" vertOverflow="overflow" horzOverflow="overflow" vert="horz" wrap="square" lIns="91440" tIns="45720" rIns="91440" bIns="45720" numCol="1" spcCol="0" rtlCol="0" fromWordArt="0" anchor="ctr" anchorCtr="0" forceAA="0" compatLnSpc="1">
-                        <a:prstTxWarp prst="textNoShape">
-                          <a:avLst/>
-                        </a:prstTxWarp>
-                        <a:noAutofit/>
-                      </wps:bodyPr>
-                    </wps:wsp>
-                  </a:graphicData>
-                </a:graphic>
-                <wp14:sizeRelH relativeFrom="margin">
-                  <wp14:pctWidth>0</wp14:pctWidth>
-                </wp14:sizeRelH>
-              </wp:anchor>
-            </w:drawing>
-          </mc:Choice>
-          <mc:Fallback>
-            <w:pict>
-              <v:rect id="Rectangle 15" o:spid="_x0000_s1034" style="position:absolute;left:0;text-align:left;margin-left:27pt;margin-top:12.3pt;width:101.1pt;height:36.85pt;z-index:251674624;visibility:visible;mso-wrap-style:square;mso-width-percent:0;mso-wrap-distance-left:9pt;mso-wrap-distance-top:0;mso-wrap-distance-right:9pt;mso-wrap-distance-bottom:0;mso-position-horizontal:absolute;mso-position-horizontal-relative:text;mso-position-vertical:absolute;mso-position-vertical-relative:text;mso-width-percent:0;mso-width-relative:margin;v-text-anchor:middle" o:gfxdata="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" filled="f" stroked="f" strokeweight="2pt">
-                <v:textbox>
-                  <w:txbxContent>
-                    <w:p>
-                      <w:pPr>
-                        <w:rPr>
-                          <w:rFonts w:ascii="Font Awesome 5 Free Solid" w:hAnsi="Font Awesome 5 Free Solid"/>
-                          <w:color w:val="0070C0"/>
-                          <w:sz w:val="30"/>
-                          <w:szCs w:val="30"/>
-                        </w:rPr>
-                      </w:pPr>
-                      <w:proofErr w:type="gramStart"/>
-                      <w:r>
-                        <w:rPr>
-                          <w:rFonts w:ascii="Font Awesome 5 Free Solid" w:hAnsi="Font Awesome 5 Free Solid"/>
-                          <w:color w:val="0070C0"/>
-                          <w:sz w:val="30"/>
-                          <w:szCs w:val="30"/>
-                        </w:rPr>
-                        <w:t>globe</w:t>
-                      </w:r>
-                      <w:proofErr w:type="gramEnd"/>
-                    </w:p>
-                  </w:txbxContent>
-                </v:textbox>
-              </v:rect>
-            </w:pict>
-          </mc:Fallback>
-        </mc:AlternateContent>
+        <w:drawing>
+          <wp:anchor distT="0" distB="0" distL="114300" distR="114300" simplePos="0" relativeHeight="251674624" behindDoc="1" locked="0" layoutInCell="1" allowOverlap="1" wp14:anchorId="5EDDD07D" wp14:editId="5689BC79">
+            <wp:simplePos x="0" y="0"/>
+            <wp:positionH relativeFrom="column">
+              <wp:posOffset>396240</wp:posOffset>
+            </wp:positionH>
+            <wp:positionV relativeFrom="paragraph">
+              <wp:posOffset>159385</wp:posOffset>
+            </wp:positionV>
+            <wp:extent cx="320040" cy="320040"/>
+            <wp:effectExtent l="0" t="0" r="3810" b="3810"/>
+            <wp:wrapNone/>
+            <wp:docPr id="21" name="Graphic 21" descr="Link"/>
+            <wp:cNvGraphicFramePr>
+              <a:graphicFrameLocks xmlns:a="http://schemas.openxmlformats.org/drawingml/2006/main" noChangeAspect="1"/>
+            </wp:cNvGraphicFramePr>
+            <a:graphic xmlns:a="http://schemas.openxmlformats.org/drawingml/2006/main">
+              <a:graphicData uri="http://schemas.openxmlformats.org/drawingml/2006/picture">
+                <pic:pic xmlns:pic="http://schemas.openxmlformats.org/drawingml/2006/picture">
+                  <pic:nvPicPr>
+                    <pic:cNvPr id="21" name="Graphic 21" descr="Link"/>
+                    <pic:cNvPicPr/>
+                  </pic:nvPicPr>
+                  <pic:blipFill>
+                    <a:blip r:embed="rId14" cstate="print">
+                      <a:extLst>
+                        <a:ext uri="{28A0092B-C50C-407E-A947-70E740481C1C}">
+                          <a14:useLocalDpi xmlns:a14="http://schemas.microsoft.com/office/drawing/2010/main" val="0"/>
+                        </a:ext>
+                        <a:ext uri="{96DAC541-7B7A-43D3-8B79-37D633B846F1}">
+                          <asvg:svgBlip xmlns:asvg="http://schemas.microsoft.com/office/drawing/2016/SVG/main" r:embed="rId15"/>
+                        </a:ext>
+                      </a:extLst>
+                    </a:blip>
+                    <a:stretch>
+                      <a:fillRect/>
+                    </a:stretch>
+                  </pic:blipFill>
+                  <pic:spPr>
+                    <a:xfrm>
+                      <a:off x="0" y="0"/>
+                      <a:ext cx="320040" cy="320040"/>
+                    </a:xfrm>
+                    <a:prstGeom prst="rect">
+                      <a:avLst/>
+                    </a:prstGeom>
+                  </pic:spPr>
+                </pic:pic>
+              </a:graphicData>
+            </a:graphic>
+            <wp14:sizeRelH relativeFrom="page">
+              <wp14:pctWidth>0</wp14:pctWidth>
+            </wp14:sizeRelH>
+            <wp14:sizeRelV relativeFrom="page">
+              <wp14:pctHeight>0</wp14:pctHeight>
+            </wp14:sizeRelV>
+          </wp:anchor>
+        </w:drawing>
       </w:r>
     </w:p>
     <w:p>
@@ -3664,7 +3348,7 @@
         </w:rPr>
         <w:t xml:space="preserve">  </w:t>
       </w:r>
-      <w:hyperlink r:id="rId9" w:history="1">
+      <w:hyperlink r:id="rId16" w:history="1">
         <w:r>
           <w:rPr>
             <w:rStyle w:val="Hyperlink"/>
@@ -3746,33 +3430,13 @@
         </w:rPr>
         <w:t xml:space="preserve"> </w:t>
       </w:r>
-      <w:proofErr w:type="spellStart"/>
-      <w:proofErr w:type="gramStart"/>
       <w:r>
         <w:rPr>
           <w:rFonts w:ascii="Arial" w:hAnsi="Arial" w:cs="Arial"/>
           <w:sz w:val="24"/>
           <w:szCs w:val="24"/>
         </w:rPr>
-        <w:t>io</w:t>
-      </w:r>
-      <w:proofErr w:type="spellEnd"/>
-      <w:r>
-        <w:rPr>
-          <w:rFonts w:ascii="Arial" w:hAnsi="Arial" w:cs="Arial"/>
-          <w:sz w:val="24"/>
-          <w:szCs w:val="24"/>
-        </w:rPr>
-        <w:t>/portfolio-2019</w:t>
-      </w:r>
-      <w:proofErr w:type="gramEnd"/>
-      <w:r>
-        <w:rPr>
-          <w:rFonts w:ascii="Arial" w:hAnsi="Arial" w:cs="Arial"/>
-          <w:sz w:val="24"/>
-          <w:szCs w:val="24"/>
-        </w:rPr>
-        <w:t>/</w:t>
+        <w:t>io/portfolio/</w:t>
       </w:r>
       <w:r>
         <w:rPr>
@@ -3899,8 +3563,8 @@
         <w:pStyle w:val="NoSpacing"/>
         <w:ind w:firstLine="720"/>
         <w:rPr>
-          <w:rFonts w:cs="Arial"/>
-          <w:color w:val="00B0F0"/>
+          <w:rFonts w:ascii="Arial" w:hAnsi="Arial" w:cs="Arial"/>
+          <w:color w:val="595959" w:themeColor="text1" w:themeTint="A6"/>
           <w:sz w:val="26"/>
           <w:szCs w:val="26"/>
           <w14:textOutline w14:w="9525" w14:cap="rnd" w14:cmpd="sng" w14:algn="ctr">
@@ -4024,12 +3688,11 @@
         </w:rPr>
         <w:tab/>
       </w:r>
-      <w:hyperlink r:id="rId10" w:history="1">
+      <w:hyperlink r:id="rId17" w:history="1">
         <w:r>
           <w:rPr>
             <w:rStyle w:val="Hyperlink"/>
-            <w:rFonts w:cs="Arial"/>
-            <w:color w:val="548DD4" w:themeColor="text2" w:themeTint="99"/>
+            <w:rFonts w:ascii="Arial" w:hAnsi="Arial" w:cs="Arial"/>
             <w:sz w:val="26"/>
             <w:szCs w:val="26"/>
             <w14:textOutline w14:w="9525" w14:cap="rnd" w14:cmpd="sng" w14:algn="ctr">
@@ -4038,37 +3701,7 @@
               <w14:bevel/>
             </w14:textOutline>
           </w:rPr>
-          <w:t>https://trackmyorde</w:t>
-        </w:r>
-        <w:r>
-          <w:rPr>
-            <w:rStyle w:val="Hyperlink"/>
-            <w:rFonts w:cs="Arial"/>
-            <w:color w:val="548DD4" w:themeColor="text2" w:themeTint="99"/>
-            <w:sz w:val="26"/>
-            <w:szCs w:val="26"/>
-            <w14:textOutline w14:w="9525" w14:cap="rnd" w14:cmpd="sng" w14:algn="ctr">
-              <w14:noFill/>
-              <w14:prstDash w14:val="solid"/>
-              <w14:bevel/>
-            </w14:textOutline>
-          </w:rPr>
-          <w:t>r</w:t>
-        </w:r>
-        <w:r>
-          <w:rPr>
-            <w:rStyle w:val="Hyperlink"/>
-            <w:rFonts w:cs="Arial"/>
-            <w:color w:val="548DD4" w:themeColor="text2" w:themeTint="99"/>
-            <w:sz w:val="26"/>
-            <w:szCs w:val="26"/>
-            <w14:textOutline w14:w="9525" w14:cap="rnd" w14:cmpd="sng" w14:algn="ctr">
-              <w14:noFill/>
-              <w14:prstDash w14:val="solid"/>
-              <w14:bevel/>
-            </w14:textOutline>
-          </w:rPr>
-          <w:t>.mymelko.com.ph/</w:t>
+          <w:t>https://federicokakilalaflores.github.io/portfolio/</w:t>
         </w:r>
       </w:hyperlink>
     </w:p>
@@ -4077,365 +3710,32 @@
         <w:pStyle w:val="NoSpacing"/>
         <w:ind w:firstLine="720"/>
         <w:rPr>
-          <w:rFonts w:cs="Arial"/>
-          <w:color w:val="548DD4" w:themeColor="text2" w:themeTint="99"/>
-          <w:sz w:val="26"/>
-          <w:szCs w:val="26"/>
-          <w14:textOutline w14:w="9525" w14:cap="rnd" w14:cmpd="sng" w14:algn="ctr">
-            <w14:noFill/>
-            <w14:prstDash w14:val="solid"/>
-            <w14:bevel/>
-          </w14:textOutline>
+          <w:sz w:val="26"/>
+          <w:szCs w:val="26"/>
         </w:rPr>
       </w:pPr>
       <w:r>
-        <w:rPr>
-          <w:rFonts w:ascii="Arial" w:hAnsi="Arial" w:cs="Arial"/>
-          <w:b/>
-          <w:color w:val="00B0F0"/>
-          <w:sz w:val="26"/>
-          <w:szCs w:val="26"/>
-          <w14:textOutline w14:w="9525" w14:cap="rnd" w14:cmpd="sng" w14:algn="ctr">
-            <w14:solidFill>
-              <w14:schemeClr w14:val="tx2">
-                <w14:lumMod w14:val="75000"/>
-              </w14:schemeClr>
-            </w14:solidFill>
-            <w14:prstDash w14:val="solid"/>
-            <w14:bevel/>
-          </w14:textOutline>
-        </w:rPr>
-        <w:tab/>
-      </w:r>
-      <w:r>
-        <w:rPr>
-          <w:rFonts w:ascii="Arial" w:hAnsi="Arial" w:cs="Arial"/>
-          <w:b/>
-          <w:color w:val="00B0F0"/>
-          <w:sz w:val="26"/>
-          <w:szCs w:val="26"/>
-          <w14:textOutline w14:w="9525" w14:cap="rnd" w14:cmpd="sng" w14:algn="ctr">
-            <w14:solidFill>
-              <w14:schemeClr w14:val="tx2">
-                <w14:lumMod w14:val="75000"/>
-              </w14:schemeClr>
-            </w14:solidFill>
-            <w14:prstDash w14:val="solid"/>
-            <w14:bevel/>
-          </w14:textOutline>
-        </w:rPr>
-        <w:tab/>
-      </w:r>
-      <w:r>
-        <w:rPr>
-          <w:rFonts w:ascii="Arial" w:hAnsi="Arial" w:cs="Arial"/>
-          <w:b/>
-          <w:color w:val="00B0F0"/>
-          <w:sz w:val="26"/>
-          <w:szCs w:val="26"/>
-          <w14:textOutline w14:w="9525" w14:cap="rnd" w14:cmpd="sng" w14:algn="ctr">
-            <w14:solidFill>
-              <w14:schemeClr w14:val="tx2">
-                <w14:lumMod w14:val="75000"/>
-              </w14:schemeClr>
-            </w14:solidFill>
-            <w14:prstDash w14:val="solid"/>
-            <w14:bevel/>
-          </w14:textOutline>
-        </w:rPr>
-        <w:tab/>
-      </w:r>
-      <w:r>
-        <w:rPr>
-          <w:rFonts w:ascii="Arial" w:hAnsi="Arial" w:cs="Arial"/>
-          <w:b/>
-          <w:color w:val="00B0F0"/>
-          <w:sz w:val="26"/>
-          <w:szCs w:val="26"/>
-          <w14:textOutline w14:w="9525" w14:cap="rnd" w14:cmpd="sng" w14:algn="ctr">
-            <w14:solidFill>
-              <w14:schemeClr w14:val="tx2">
-                <w14:lumMod w14:val="75000"/>
-              </w14:schemeClr>
-            </w14:solidFill>
-            <w14:prstDash w14:val="solid"/>
-            <w14:bevel/>
-          </w14:textOutline>
-        </w:rPr>
-        <w:tab/>
-      </w:r>
-      <w:r>
-        <w:rPr>
-          <w:rFonts w:ascii="Arial" w:hAnsi="Arial" w:cs="Arial"/>
-          <w:b/>
-          <w:color w:val="00B0F0"/>
-          <w:sz w:val="26"/>
-          <w:szCs w:val="26"/>
-          <w14:textOutline w14:w="9525" w14:cap="rnd" w14:cmpd="sng" w14:algn="ctr">
-            <w14:solidFill>
-              <w14:schemeClr w14:val="tx2">
-                <w14:lumMod w14:val="75000"/>
-              </w14:schemeClr>
-            </w14:solidFill>
-            <w14:prstDash w14:val="solid"/>
-            <w14:bevel/>
-          </w14:textOutline>
-        </w:rPr>
-        <w:tab/>
-      </w:r>
-      <w:r>
-        <w:rPr>
-          <w:rFonts w:ascii="Arial" w:hAnsi="Arial" w:cs="Arial"/>
-          <w:b/>
-          <w:color w:val="00B0F0"/>
-          <w:sz w:val="26"/>
-          <w:szCs w:val="26"/>
-          <w14:textOutline w14:w="9525" w14:cap="rnd" w14:cmpd="sng" w14:algn="ctr">
-            <w14:solidFill>
-              <w14:schemeClr w14:val="tx2">
-                <w14:lumMod w14:val="75000"/>
-              </w14:schemeClr>
-            </w14:solidFill>
-            <w14:prstDash w14:val="solid"/>
-            <w14:bevel/>
-          </w14:textOutline>
-        </w:rPr>
-        <w:tab/>
-      </w:r>
-      <w:r>
-        <w:rPr>
-          <w:rFonts w:ascii="Arial" w:hAnsi="Arial" w:cs="Arial"/>
-          <w:b/>
-          <w:color w:val="00B0F0"/>
-          <w:sz w:val="26"/>
-          <w:szCs w:val="26"/>
-          <w14:textOutline w14:w="9525" w14:cap="rnd" w14:cmpd="sng" w14:algn="ctr">
-            <w14:solidFill>
-              <w14:schemeClr w14:val="tx2">
-                <w14:lumMod w14:val="75000"/>
-              </w14:schemeClr>
-            </w14:solidFill>
-            <w14:prstDash w14:val="solid"/>
-            <w14:bevel/>
-          </w14:textOutline>
-        </w:rPr>
-        <w:tab/>
-      </w:r>
-      <w:hyperlink r:id="rId11" w:history="1">
-        <w:r>
-          <w:rPr>
-            <w:rStyle w:val="Hyperlink"/>
-            <w:rFonts w:cs="Arial"/>
-            <w:color w:val="548DD4" w:themeColor="text2" w:themeTint="99"/>
-            <w:sz w:val="26"/>
-            <w:szCs w:val="26"/>
-            <w14:textOutline w14:w="9525" w14:cap="rnd" w14:cmpd="sng" w14:algn="ctr">
-              <w14:noFill/>
-              <w14:prstDash w14:val="solid"/>
-              <w14:bevel/>
-            </w14:textOutline>
-          </w:rPr>
-          <w:t>https://mosi.mymelko.co</w:t>
-        </w:r>
-        <w:r>
-          <w:rPr>
-            <w:rStyle w:val="Hyperlink"/>
-            <w:rFonts w:cs="Arial"/>
-            <w:color w:val="548DD4" w:themeColor="text2" w:themeTint="99"/>
-            <w:sz w:val="26"/>
-            <w:szCs w:val="26"/>
-            <w14:textOutline w14:w="9525" w14:cap="rnd" w14:cmpd="sng" w14:algn="ctr">
-              <w14:noFill/>
-              <w14:prstDash w14:val="solid"/>
-              <w14:bevel/>
-            </w14:textOutline>
-          </w:rPr>
-          <w:t>m</w:t>
-        </w:r>
-        <w:r>
-          <w:rPr>
-            <w:rStyle w:val="Hyperlink"/>
-            <w:rFonts w:cs="Arial"/>
-            <w:color w:val="548DD4" w:themeColor="text2" w:themeTint="99"/>
-            <w:sz w:val="26"/>
-            <w:szCs w:val="26"/>
-            <w14:textOutline w14:w="9525" w14:cap="rnd" w14:cmpd="sng" w14:algn="ctr">
-              <w14:noFill/>
-              <w14:prstDash w14:val="solid"/>
-              <w14:bevel/>
-            </w14:textOutline>
-          </w:rPr>
-          <w:t>.ph/</w:t>
-        </w:r>
-      </w:hyperlink>
-    </w:p>
-    <w:p>
-      <w:pPr>
-        <w:pStyle w:val="NoSpacing"/>
-        <w:ind w:firstLine="720"/>
-        <w:rPr>
-          <w:rFonts w:ascii="Arial" w:hAnsi="Arial" w:cs="Arial"/>
-          <w:color w:val="595959" w:themeColor="text1" w:themeTint="A6"/>
-          <w:sz w:val="26"/>
-          <w:szCs w:val="26"/>
-          <w14:textOutline w14:w="9525" w14:cap="rnd" w14:cmpd="sng" w14:algn="ctr">
-            <w14:noFill/>
-            <w14:prstDash w14:val="solid"/>
-            <w14:bevel/>
-          </w14:textOutline>
-        </w:rPr>
-      </w:pPr>
-      <w:proofErr w:type="gramStart"/>
-      <w:r>
-        <w:rPr>
-          <w:rFonts w:ascii="Arial" w:hAnsi="Arial" w:cs="Arial"/>
-          <w:color w:val="595959" w:themeColor="text1" w:themeTint="A6"/>
-          <w:sz w:val="26"/>
-          <w:szCs w:val="26"/>
-          <w14:textOutline w14:w="9525" w14:cap="rnd" w14:cmpd="sng" w14:algn="ctr">
-            <w14:noFill/>
-            <w14:prstDash w14:val="solid"/>
-            <w14:bevel/>
-          </w14:textOutline>
-        </w:rPr>
-        <w:t>Available upon request.</w:t>
-      </w:r>
-      <w:proofErr w:type="gramEnd"/>
-      <w:r>
-        <w:rPr>
-          <w:rFonts w:ascii="Arial" w:hAnsi="Arial" w:cs="Arial"/>
-          <w:color w:val="595959" w:themeColor="text1" w:themeTint="A6"/>
-          <w:sz w:val="26"/>
-          <w:szCs w:val="26"/>
-          <w14:textOutline w14:w="9525" w14:cap="rnd" w14:cmpd="sng" w14:algn="ctr">
-            <w14:noFill/>
-            <w14:prstDash w14:val="solid"/>
-            <w14:bevel/>
-          </w14:textOutline>
-        </w:rPr>
-        <w:tab/>
-      </w:r>
-      <w:r>
-        <w:rPr>
-          <w:rFonts w:ascii="Arial" w:hAnsi="Arial" w:cs="Arial"/>
-          <w:color w:val="595959" w:themeColor="text1" w:themeTint="A6"/>
-          <w:sz w:val="26"/>
-          <w:szCs w:val="26"/>
-          <w14:textOutline w14:w="9525" w14:cap="rnd" w14:cmpd="sng" w14:algn="ctr">
-            <w14:noFill/>
-            <w14:prstDash w14:val="solid"/>
-            <w14:bevel/>
-          </w14:textOutline>
-        </w:rPr>
-        <w:tab/>
-      </w:r>
-      <w:r>
-        <w:rPr>
-          <w:rFonts w:ascii="Arial" w:hAnsi="Arial" w:cs="Arial"/>
-          <w:color w:val="595959" w:themeColor="text1" w:themeTint="A6"/>
-          <w:sz w:val="26"/>
-          <w:szCs w:val="26"/>
-          <w14:textOutline w14:w="9525" w14:cap="rnd" w14:cmpd="sng" w14:algn="ctr">
-            <w14:noFill/>
-            <w14:prstDash w14:val="solid"/>
-            <w14:bevel/>
-          </w14:textOutline>
-        </w:rPr>
-        <w:tab/>
-      </w:r>
-      <w:r>
-        <w:rPr>
-          <w:rFonts w:ascii="Arial" w:hAnsi="Arial" w:cs="Arial"/>
-          <w:color w:val="595959" w:themeColor="text1" w:themeTint="A6"/>
-          <w:sz w:val="26"/>
-          <w:szCs w:val="26"/>
-          <w14:textOutline w14:w="9525" w14:cap="rnd" w14:cmpd="sng" w14:algn="ctr">
-            <w14:noFill/>
-            <w14:prstDash w14:val="solid"/>
-            <w14:bevel/>
-          </w14:textOutline>
-        </w:rPr>
-        <w:tab/>
-      </w:r>
-      <w:hyperlink r:id="rId12" w:history="1">
-        <w:r>
-          <w:rPr>
-            <w:rStyle w:val="Hyperlink"/>
-            <w:rFonts w:ascii="Arial" w:hAnsi="Arial" w:cs="Arial"/>
-            <w:color w:val="6666FF" w:themeColor="hyperlink" w:themeTint="99"/>
-            <w:sz w:val="26"/>
-            <w:szCs w:val="26"/>
-            <w14:textOutline w14:w="9525" w14:cap="rnd" w14:cmpd="sng" w14:algn="ctr">
-              <w14:noFill/>
-              <w14:prstDash w14:val="solid"/>
-              <w14:bevel/>
-            </w14:textOutline>
-          </w:rPr>
-          <w:t>https://federicokakilalaflores</w:t>
-        </w:r>
-        <w:r>
-          <w:rPr>
-            <w:rStyle w:val="Hyperlink"/>
-            <w:rFonts w:ascii="Arial" w:hAnsi="Arial" w:cs="Arial"/>
-            <w:color w:val="6666FF" w:themeColor="hyperlink" w:themeTint="99"/>
-            <w:sz w:val="26"/>
-            <w:szCs w:val="26"/>
-            <w14:textOutline w14:w="9525" w14:cap="rnd" w14:cmpd="sng" w14:algn="ctr">
-              <w14:noFill/>
-              <w14:prstDash w14:val="solid"/>
-              <w14:bevel/>
-            </w14:textOutline>
-          </w:rPr>
-          <w:t>.</w:t>
-        </w:r>
-        <w:r>
-          <w:rPr>
-            <w:rStyle w:val="Hyperlink"/>
-            <w:rFonts w:ascii="Arial" w:hAnsi="Arial" w:cs="Arial"/>
-            <w:color w:val="6666FF" w:themeColor="hyperlink" w:themeTint="99"/>
-            <w:sz w:val="26"/>
-            <w:szCs w:val="26"/>
-            <w14:textOutline w14:w="9525" w14:cap="rnd" w14:cmpd="sng" w14:algn="ctr">
-              <w14:noFill/>
-              <w14:prstDash w14:val="solid"/>
-              <w14:bevel/>
-            </w14:textOutline>
-          </w:rPr>
-          <w:t>github.io/portfolio-2019/</w:t>
-        </w:r>
-      </w:hyperlink>
-    </w:p>
-    <w:p>
-      <w:pPr>
-        <w:pStyle w:val="NoSpacing"/>
-        <w:ind w:firstLine="720"/>
-        <w:rPr>
-          <w:sz w:val="26"/>
-          <w:szCs w:val="26"/>
-        </w:rPr>
-      </w:pPr>
-      <w:r>
-        <w:tab/>
-      </w:r>
-      <w:r>
-        <w:tab/>
-      </w:r>
-      <w:r>
-        <w:tab/>
-      </w:r>
-      <w:r>
-        <w:tab/>
-      </w:r>
-      <w:r>
-        <w:tab/>
-      </w:r>
-      <w:r>
-        <w:tab/>
-      </w:r>
-      <w:r>
-        <w:tab/>
-      </w:r>
-      <w:hyperlink r:id="rId13" w:history="1">
+        <w:tab/>
+      </w:r>
+      <w:r>
+        <w:tab/>
+      </w:r>
+      <w:r>
+        <w:tab/>
+      </w:r>
+      <w:r>
+        <w:tab/>
+      </w:r>
+      <w:r>
+        <w:tab/>
+      </w:r>
+      <w:r>
+        <w:tab/>
+      </w:r>
+      <w:r>
+        <w:tab/>
+      </w:r>
+      <w:hyperlink r:id="rId18" w:history="1">
         <w:r>
           <w:rPr>
             <w:rStyle w:val="Hyperlink"/>
@@ -4446,8 +3746,96 @@
           <w:t>https://github.com/federicokakilalaflores</w:t>
         </w:r>
       </w:hyperlink>
-      <w:bookmarkStart w:id="0" w:name="_GoBack"/>
-      <w:bookmarkEnd w:id="0"/>
+    </w:p>
+    <w:p>
+      <w:pPr>
+        <w:pStyle w:val="NoSpacing"/>
+        <w:ind w:firstLine="720"/>
+        <w:rPr>
+          <w:sz w:val="26"/>
+          <w:szCs w:val="26"/>
+        </w:rPr>
+      </w:pPr>
+      <w:r>
+        <w:rPr>
+          <w:rFonts w:ascii="Arial" w:hAnsi="Arial" w:cs="Arial"/>
+          <w:color w:val="595959" w:themeColor="text1" w:themeTint="A6"/>
+          <w:sz w:val="26"/>
+          <w:szCs w:val="26"/>
+          <w14:textOutline w14:w="9525" w14:cap="rnd" w14:cmpd="sng" w14:algn="ctr">
+            <w14:noFill/>
+            <w14:prstDash w14:val="solid"/>
+            <w14:bevel/>
+          </w14:textOutline>
+        </w:rPr>
+        <w:t>Available upon request.</w:t>
+      </w:r>
+      <w:r>
+        <w:rPr>
+          <w:rFonts w:ascii="Arial" w:hAnsi="Arial" w:cs="Arial"/>
+          <w:color w:val="595959" w:themeColor="text1" w:themeTint="A6"/>
+          <w:sz w:val="26"/>
+          <w:szCs w:val="26"/>
+          <w14:textOutline w14:w="9525" w14:cap="rnd" w14:cmpd="sng" w14:algn="ctr">
+            <w14:noFill/>
+            <w14:prstDash w14:val="solid"/>
+            <w14:bevel/>
+          </w14:textOutline>
+        </w:rPr>
+        <w:tab/>
+      </w:r>
+      <w:r>
+        <w:rPr>
+          <w:rFonts w:ascii="Arial" w:hAnsi="Arial" w:cs="Arial"/>
+          <w:color w:val="595959" w:themeColor="text1" w:themeTint="A6"/>
+          <w:sz w:val="26"/>
+          <w:szCs w:val="26"/>
+          <w14:textOutline w14:w="9525" w14:cap="rnd" w14:cmpd="sng" w14:algn="ctr">
+            <w14:noFill/>
+            <w14:prstDash w14:val="solid"/>
+            <w14:bevel/>
+          </w14:textOutline>
+        </w:rPr>
+        <w:tab/>
+      </w:r>
+      <w:r>
+        <w:rPr>
+          <w:rFonts w:ascii="Arial" w:hAnsi="Arial" w:cs="Arial"/>
+          <w:color w:val="595959" w:themeColor="text1" w:themeTint="A6"/>
+          <w:sz w:val="26"/>
+          <w:szCs w:val="26"/>
+          <w14:textOutline w14:w="9525" w14:cap="rnd" w14:cmpd="sng" w14:algn="ctr">
+            <w14:noFill/>
+            <w14:prstDash w14:val="solid"/>
+            <w14:bevel/>
+          </w14:textOutline>
+        </w:rPr>
+        <w:tab/>
+      </w:r>
+      <w:r>
+        <w:rPr>
+          <w:rFonts w:ascii="Arial" w:hAnsi="Arial" w:cs="Arial"/>
+          <w:color w:val="595959" w:themeColor="text1" w:themeTint="A6"/>
+          <w:sz w:val="26"/>
+          <w:szCs w:val="26"/>
+          <w14:textOutline w14:w="9525" w14:cap="rnd" w14:cmpd="sng" w14:algn="ctr">
+            <w14:noFill/>
+            <w14:prstDash w14:val="solid"/>
+            <w14:bevel/>
+          </w14:textOutline>
+        </w:rPr>
+        <w:tab/>
+      </w:r>
+    </w:p>
+    <w:p>
+      <w:pPr>
+        <w:pStyle w:val="NoSpacing"/>
+        <w:ind w:firstLine="720"/>
+        <w:rPr>
+          <w:sz w:val="26"/>
+          <w:szCs w:val="26"/>
+        </w:rPr>
+      </w:pPr>
     </w:p>
     <w:sectPr>
       <w:pgSz w:w="11907" w:h="16839" w:code="9"/>
@@ -4460,8 +3848,8 @@
 </file>
 
 <file path=word/numbering.xml><?xml version="1.0" encoding="utf-8"?>
-<w:numbering xmlns:wpc="http://schemas.microsoft.com/office/word/2010/wordprocessingCanvas" xmlns:mc="http://schemas.openxmlformats.org/markup-compatibility/2006" xmlns:o="urn:schemas-microsoft-com:office:office" xmlns:r="http://schemas.openxmlformats.org/officeDocument/2006/relationships" xmlns:m="http://schemas.openxmlformats.org/officeDocument/2006/math" xmlns:v="urn:schemas-microsoft-com:vml" xmlns:wp14="http://schemas.microsoft.com/office/word/2010/wordprocessingDrawing" xmlns:wp="http://schemas.openxmlformats.org/drawingml/2006/wordprocessingDrawing" xmlns:w10="urn:schemas-microsoft-com:office:word" xmlns:w="http://schemas.openxmlformats.org/wordprocessingml/2006/main" xmlns:w14="http://schemas.microsoft.com/office/word/2010/wordml" xmlns:wpg="http://schemas.microsoft.com/office/word/2010/wordprocessingGroup" xmlns:wpi="http://schemas.microsoft.com/office/word/2010/wordprocessingInk" xmlns:wne="http://schemas.microsoft.com/office/word/2006/wordml" xmlns:wps="http://schemas.microsoft.com/office/word/2010/wordprocessingShape" mc:Ignorable="w14 wp14">
-  <w:abstractNum w:abstractNumId="0">
+<w:numbering xmlns:wpc="http://schemas.microsoft.com/office/word/2010/wordprocessingCanvas" xmlns:cx="http://schemas.microsoft.com/office/drawing/2014/chartex" xmlns:cx1="http://schemas.microsoft.com/office/drawing/2015/9/8/chartex" xmlns:cx2="http://schemas.microsoft.com/office/drawing/2015/10/21/chartex" xmlns:cx3="http://schemas.microsoft.com/office/drawing/2016/5/9/chartex" xmlns:cx4="http://schemas.microsoft.com/office/drawing/2016/5/10/chartex" xmlns:cx5="http://schemas.microsoft.com/office/drawing/2016/5/11/chartex" xmlns:cx6="http://schemas.microsoft.com/office/drawing/2016/5/12/chartex" xmlns:cx7="http://schemas.microsoft.com/office/drawing/2016/5/13/chartex" xmlns:cx8="http://schemas.microsoft.com/office/drawing/2016/5/14/chartex" xmlns:mc="http://schemas.openxmlformats.org/markup-compatibility/2006" xmlns:aink="http://schemas.microsoft.com/office/drawing/2016/ink" xmlns:am3d="http://schemas.microsoft.com/office/drawing/2017/model3d" xmlns:o="urn:schemas-microsoft-com:office:office" xmlns:r="http://schemas.openxmlformats.org/officeDocument/2006/relationships" xmlns:m="http://schemas.openxmlformats.org/officeDocument/2006/math" xmlns:v="urn:schemas-microsoft-com:vml" xmlns:wp14="http://schemas.microsoft.com/office/word/2010/wordprocessingDrawing" xmlns:wp="http://schemas.openxmlformats.org/drawingml/2006/wordprocessingDrawing" xmlns:w10="urn:schemas-microsoft-com:office:word" xmlns:w="http://schemas.openxmlformats.org/wordprocessingml/2006/main" xmlns:w14="http://schemas.microsoft.com/office/word/2010/wordml" xmlns:w15="http://schemas.microsoft.com/office/word/2012/wordml" xmlns:w16cex="http://schemas.microsoft.com/office/word/2018/wordml/cex" xmlns:w16cid="http://schemas.microsoft.com/office/word/2016/wordml/cid" xmlns:w16="http://schemas.microsoft.com/office/word/2018/wordml" xmlns:w16se="http://schemas.microsoft.com/office/word/2015/wordml/symex" xmlns:wpg="http://schemas.microsoft.com/office/word/2010/wordprocessingGroup" xmlns:wpi="http://schemas.microsoft.com/office/word/2010/wordprocessingInk" xmlns:wne="http://schemas.microsoft.com/office/word/2006/wordml" xmlns:wps="http://schemas.microsoft.com/office/word/2010/wordprocessingShape" mc:Ignorable="w14 w15 w16se w16cid w16 w16cex wp14">
+  <w:abstractNum w:abstractNumId="0" w15:restartNumberingAfterBreak="0">
     <w:nsid w:val="1EB25B59"/>
     <w:multiLevelType w:val="hybridMultilevel"/>
     <w:tmpl w:val="3DF6955E"/>
@@ -4581,7 +3969,7 @@
 </file>
 
 <file path=word/styles.xml><?xml version="1.0" encoding="utf-8"?>
-<w:styles xmlns:mc="http://schemas.openxmlformats.org/markup-compatibility/2006" xmlns:r="http://schemas.openxmlformats.org/officeDocument/2006/relationships" xmlns:w="http://schemas.openxmlformats.org/wordprocessingml/2006/main" xmlns:w14="http://schemas.microsoft.com/office/word/2010/wordml" mc:Ignorable="w14">
+<w:styles xmlns:mc="http://schemas.openxmlformats.org/markup-compatibility/2006" xmlns:r="http://schemas.openxmlformats.org/officeDocument/2006/relationships" xmlns:w="http://schemas.openxmlformats.org/wordprocessingml/2006/main" xmlns:w14="http://schemas.microsoft.com/office/word/2010/wordml" xmlns:w15="http://schemas.microsoft.com/office/word/2012/wordml" xmlns:w16cex="http://schemas.microsoft.com/office/word/2018/wordml/cex" xmlns:w16cid="http://schemas.microsoft.com/office/word/2016/wordml/cid" xmlns:w16="http://schemas.microsoft.com/office/word/2018/wordml" xmlns:w16se="http://schemas.microsoft.com/office/word/2015/wordml/symex" mc:Ignorable="w14 w15 w16se w16cid w16 w16cex">
   <w:docDefaults>
     <w:rPrDefault>
       <w:rPr>
@@ -4597,144 +3985,383 @@
       </w:pPr>
     </w:pPrDefault>
   </w:docDefaults>
-  <w:latentStyles w:defLockedState="0" w:defUIPriority="99" w:defSemiHidden="1" w:defUnhideWhenUsed="1" w:defQFormat="0" w:count="267">
-    <w:lsdException w:name="Normal" w:semiHidden="0" w:uiPriority="0" w:unhideWhenUsed="0" w:qFormat="1"/>
-    <w:lsdException w:name="heading 1" w:semiHidden="0" w:uiPriority="9" w:unhideWhenUsed="0" w:qFormat="1"/>
-    <w:lsdException w:name="heading 2" w:uiPriority="9" w:qFormat="1"/>
-    <w:lsdException w:name="heading 3" w:uiPriority="9" w:qFormat="1"/>
-    <w:lsdException w:name="heading 4" w:uiPriority="9" w:qFormat="1"/>
-    <w:lsdException w:name="heading 5" w:uiPriority="9" w:qFormat="1"/>
-    <w:lsdException w:name="heading 6" w:uiPriority="9" w:qFormat="1"/>
-    <w:lsdException w:name="heading 7" w:uiPriority="9" w:qFormat="1"/>
-    <w:lsdException w:name="heading 8" w:uiPriority="9" w:qFormat="1"/>
-    <w:lsdException w:name="heading 9" w:uiPriority="9" w:qFormat="1"/>
-    <w:lsdException w:name="toc 1" w:uiPriority="39"/>
-    <w:lsdException w:name="toc 2" w:uiPriority="39"/>
-    <w:lsdException w:name="toc 3" w:uiPriority="39"/>
-    <w:lsdException w:name="toc 4" w:uiPriority="39"/>
-    <w:lsdException w:name="toc 5" w:uiPriority="39"/>
-    <w:lsdException w:name="toc 6" w:uiPriority="39"/>
-    <w:lsdException w:name="toc 7" w:uiPriority="39"/>
-    <w:lsdException w:name="toc 8" w:uiPriority="39"/>
-    <w:lsdException w:name="toc 9" w:uiPriority="39"/>
-    <w:lsdException w:name="caption" w:uiPriority="35" w:qFormat="1"/>
-    <w:lsdException w:name="Title" w:semiHidden="0" w:uiPriority="10" w:unhideWhenUsed="0" w:qFormat="1"/>
-    <w:lsdException w:name="Default Paragraph Font" w:uiPriority="1"/>
-    <w:lsdException w:name="Subtitle" w:semiHidden="0" w:uiPriority="11" w:unhideWhenUsed="0" w:qFormat="1"/>
-    <w:lsdException w:name="Strong" w:semiHidden="0" w:uiPriority="22" w:unhideWhenUsed="0" w:qFormat="1"/>
-    <w:lsdException w:name="Emphasis" w:semiHidden="0" w:uiPriority="20" w:unhideWhenUsed="0" w:qFormat="1"/>
-    <w:lsdException w:name="Table Grid" w:semiHidden="0" w:uiPriority="59" w:unhideWhenUsed="0"/>
-    <w:lsdException w:name="Placeholder Text" w:unhideWhenUsed="0"/>
-    <w:lsdException w:name="No Spacing" w:semiHidden="0" w:uiPriority="1" w:unhideWhenUsed="0" w:qFormat="1"/>
-    <w:lsdException w:name="Light Shading" w:semiHidden="0" w:uiPriority="60" w:unhideWhenUsed="0"/>
-    <w:lsdException w:name="Light List" w:semiHidden="0" w:uiPriority="61" w:unhideWhenUsed="0"/>
-    <w:lsdException w:name="Light Grid" w:semiHidden="0" w:uiPriority="62" w:unhideWhenUsed="0"/>
-    <w:lsdException w:name="Medium Shading 1" w:semiHidden="0" w:uiPriority="63" w:unhideWhenUsed="0"/>
-    <w:lsdException w:name="Medium Shading 2" w:semiHidden="0" w:uiPriority="64" w:unhideWhenUsed="0"/>
-    <w:lsdException w:name="Medium List 1" w:semiHidden="0" w:uiPriority="65" w:unhideWhenUsed="0"/>
-    <w:lsdException w:name="Medium List 2" w:semiHidden="0" w:uiPriority="66" w:unhideWhenUsed="0"/>
-    <w:lsdException w:name="Medium Grid 1" w:semiHidden="0" w:uiPriority="67" w:unhideWhenUsed="0"/>
-    <w:lsdException w:name="Medium Grid 2" w:semiHidden="0" w:uiPriority="68" w:unhideWhenUsed="0"/>
-    <w:lsdException w:name="Medium Grid 3" w:semiHidden="0" w:uiPriority="69" w:unhideWhenUsed="0"/>
-    <w:lsdException w:name="Dark List" w:semiHidden="0" w:uiPriority="70" w:unhideWhenUsed="0"/>
-    <w:lsdException w:name="Colorful Shading" w:semiHidden="0" w:uiPriority="71" w:unhideWhenUsed="0"/>
-    <w:lsdException w:name="Colorful List" w:semiHidden="0" w:uiPriority="72" w:unhideWhenUsed="0"/>
-    <w:lsdException w:name="Colorful Grid" w:semiHidden="0" w:uiPriority="73" w:unhideWhenUsed="0"/>
-    <w:lsdException w:name="Light Shading Accent 1" w:semiHidden="0" w:uiPriority="60" w:unhideWhenUsed="0"/>
-    <w:lsdException w:name="Light List Accent 1" w:semiHidden="0" w:uiPriority="61" w:unhideWhenUsed="0"/>
-    <w:lsdException w:name="Light Grid Accent 1" w:semiHidden="0" w:uiPriority="62" w:unhideWhenUsed="0"/>
-    <w:lsdException w:name="Medium Shading 1 Accent 1" w:semiHidden="0" w:uiPriority="63" w:unhideWhenUsed="0"/>
-    <w:lsdException w:name="Medium Shading 2 Accent 1" w:semiHidden="0" w:uiPriority="64" w:unhideWhenUsed="0"/>
-    <w:lsdException w:name="Medium List 1 Accent 1" w:semiHidden="0" w:uiPriority="65" w:unhideWhenUsed="0"/>
-    <w:lsdException w:name="Revision" w:unhideWhenUsed="0"/>
-    <w:lsdException w:name="List Paragraph" w:semiHidden="0" w:uiPriority="34" w:unhideWhenUsed="0" w:qFormat="1"/>
-    <w:lsdException w:name="Quote" w:semiHidden="0" w:uiPriority="29" w:unhideWhenUsed="0" w:qFormat="1"/>
-    <w:lsdException w:name="Intense Quote" w:semiHidden="0" w:uiPriority="30" w:unhideWhenUsed="0" w:qFormat="1"/>
-    <w:lsdException w:name="Medium List 2 Accent 1" w:semiHidden="0" w:uiPriority="66" w:unhideWhenUsed="0"/>
-    <w:lsdException w:name="Medium Grid 1 Accent 1" w:semiHidden="0" w:uiPriority="67" w:unhideWhenUsed="0"/>
-    <w:lsdException w:name="Medium Grid 2 Accent 1" w:semiHidden="0" w:uiPriority="68" w:unhideWhenUsed="0"/>
-    <w:lsdException w:name="Medium Grid 3 Accent 1" w:semiHidden="0" w:uiPriority="69" w:unhideWhenUsed="0"/>
-    <w:lsdException w:name="Dark List Accent 1" w:semiHidden="0" w:uiPriority="70" w:unhideWhenUsed="0"/>
-    <w:lsdException w:name="Colorful Shading Accent 1" w:semiHidden="0" w:uiPriority="71" w:unhideWhenUsed="0"/>
-    <w:lsdException w:name="Colorful List Accent 1" w:semiHidden="0" w:uiPriority="72" w:unhideWhenUsed="0"/>
-    <w:lsdException w:name="Colorful Grid Accent 1" w:semiHidden="0" w:uiPriority="73" w:unhideWhenUsed="0"/>
-    <w:lsdException w:name="Light Shading Accent 2" w:semiHidden="0" w:uiPriority="60" w:unhideWhenUsed="0"/>
-    <w:lsdException w:name="Light List Accent 2" w:semiHidden="0" w:uiPriority="61" w:unhideWhenUsed="0"/>
-    <w:lsdException w:name="Light Grid Accent 2" w:semiHidden="0" w:uiPriority="62" w:unhideWhenUsed="0"/>
-    <w:lsdException w:name="Medium Shading 1 Accent 2" w:semiHidden="0" w:uiPriority="63" w:unhideWhenUsed="0"/>
-    <w:lsdException w:name="Medium Shading 2 Accent 2" w:semiHidden="0" w:uiPriority="64" w:unhideWhenUsed="0"/>
-    <w:lsdException w:name="Medium List 1 Accent 2" w:semiHidden="0" w:uiPriority="65" w:unhideWhenUsed="0"/>
-    <w:lsdException w:name="Medium List 2 Accent 2" w:semiHidden="0" w:uiPriority="66" w:unhideWhenUsed="0"/>
-    <w:lsdException w:name="Medium Grid 1 Accent 2" w:semiHidden="0" w:uiPriority="67" w:unhideWhenUsed="0"/>
-    <w:lsdException w:name="Medium Grid 2 Accent 2" w:semiHidden="0" w:uiPriority="68" w:unhideWhenUsed="0"/>
-    <w:lsdException w:name="Medium Grid 3 Accent 2" w:semiHidden="0" w:uiPriority="69" w:unhideWhenUsed="0"/>
-    <w:lsdException w:name="Dark List Accent 2" w:semiHidden="0" w:uiPriority="70" w:unhideWhenUsed="0"/>
-    <w:lsdException w:name="Colorful Shading Accent 2" w:semiHidden="0" w:uiPriority="71" w:unhideWhenUsed="0"/>
-    <w:lsdException w:name="Colorful List Accent 2" w:semiHidden="0" w:uiPriority="72" w:unhideWhenUsed="0"/>
-    <w:lsdException w:name="Colorful Grid Accent 2" w:semiHidden="0" w:uiPriority="73" w:unhideWhenUsed="0"/>
-    <w:lsdException w:name="Light Shading Accent 3" w:semiHidden="0" w:uiPriority="60" w:unhideWhenUsed="0"/>
-    <w:lsdException w:name="Light List Accent 3" w:semiHidden="0" w:uiPriority="61" w:unhideWhenUsed="0"/>
-    <w:lsdException w:name="Light Grid Accent 3" w:semiHidden="0" w:uiPriority="62" w:unhideWhenUsed="0"/>
-    <w:lsdException w:name="Medium Shading 1 Accent 3" w:semiHidden="0" w:uiPriority="63" w:unhideWhenUsed="0"/>
-    <w:lsdException w:name="Medium Shading 2 Accent 3" w:semiHidden="0" w:uiPriority="64" w:unhideWhenUsed="0"/>
-    <w:lsdException w:name="Medium List 1 Accent 3" w:semiHidden="0" w:uiPriority="65" w:unhideWhenUsed="0"/>
-    <w:lsdException w:name="Medium List 2 Accent 3" w:semiHidden="0" w:uiPriority="66" w:unhideWhenUsed="0"/>
-    <w:lsdException w:name="Medium Grid 1 Accent 3" w:semiHidden="0" w:uiPriority="67" w:unhideWhenUsed="0"/>
-    <w:lsdException w:name="Medium Grid 2 Accent 3" w:semiHidden="0" w:uiPriority="68" w:unhideWhenUsed="0"/>
-    <w:lsdException w:name="Medium Grid 3 Accent 3" w:semiHidden="0" w:uiPriority="69" w:unhideWhenUsed="0"/>
-    <w:lsdException w:name="Dark List Accent 3" w:semiHidden="0" w:uiPriority="70" w:unhideWhenUsed="0"/>
-    <w:lsdException w:name="Colorful Shading Accent 3" w:semiHidden="0" w:uiPriority="71" w:unhideWhenUsed="0"/>
-    <w:lsdException w:name="Colorful List Accent 3" w:semiHidden="0" w:uiPriority="72" w:unhideWhenUsed="0"/>
-    <w:lsdException w:name="Colorful Grid Accent 3" w:semiHidden="0" w:uiPriority="73" w:unhideWhenUsed="0"/>
-    <w:lsdException w:name="Light Shading Accent 4" w:semiHidden="0" w:uiPriority="60" w:unhideWhenUsed="0"/>
-    <w:lsdException w:name="Light List Accent 4" w:semiHidden="0" w:uiPriority="61" w:unhideWhenUsed="0"/>
-    <w:lsdException w:name="Light Grid Accent 4" w:semiHidden="0" w:uiPriority="62" w:unhideWhenUsed="0"/>
-    <w:lsdException w:name="Medium Shading 1 Accent 4" w:semiHidden="0" w:uiPriority="63" w:unhideWhenUsed="0"/>
-    <w:lsdException w:name="Medium Shading 2 Accent 4" w:semiHidden="0" w:uiPriority="64" w:unhideWhenUsed="0"/>
-    <w:lsdException w:name="Medium List 1 Accent 4" w:semiHidden="0" w:uiPriority="65" w:unhideWhenUsed="0"/>
-    <w:lsdException w:name="Medium List 2 Accent 4" w:semiHidden="0" w:uiPriority="66" w:unhideWhenUsed="0"/>
-    <w:lsdException w:name="Medium Grid 1 Accent 4" w:semiHidden="0" w:uiPriority="67" w:unhideWhenUsed="0"/>
-    <w:lsdException w:name="Medium Grid 2 Accent 4" w:semiHidden="0" w:uiPriority="68" w:unhideWhenUsed="0"/>
-    <w:lsdException w:name="Medium Grid 3 Accent 4" w:semiHidden="0" w:uiPriority="69" w:unhideWhenUsed="0"/>
-    <w:lsdException w:name="Dark List Accent 4" w:semiHidden="0" w:uiPriority="70" w:unhideWhenUsed="0"/>
-    <w:lsdException w:name="Colorful Shading Accent 4" w:semiHidden="0" w:uiPriority="71" w:unhideWhenUsed="0"/>
-    <w:lsdException w:name="Colorful List Accent 4" w:semiHidden="0" w:uiPriority="72" w:unhideWhenUsed="0"/>
-    <w:lsdException w:name="Colorful Grid Accent 4" w:semiHidden="0" w:uiPriority="73" w:unhideWhenUsed="0"/>
-    <w:lsdException w:name="Light Shading Accent 5" w:semiHidden="0" w:uiPriority="60" w:unhideWhenUsed="0"/>
-    <w:lsdException w:name="Light List Accent 5" w:semiHidden="0" w:uiPriority="61" w:unhideWhenUsed="0"/>
-    <w:lsdException w:name="Light Grid Accent 5" w:semiHidden="0" w:uiPriority="62" w:unhideWhenUsed="0"/>
-    <w:lsdException w:name="Medium Shading 1 Accent 5" w:semiHidden="0" w:uiPriority="63" w:unhideWhenUsed="0"/>
-    <w:lsdException w:name="Medium Shading 2 Accent 5" w:semiHidden="0" w:uiPriority="64" w:unhideWhenUsed="0"/>
-    <w:lsdException w:name="Medium List 1 Accent 5" w:semiHidden="0" w:uiPriority="65" w:unhideWhenUsed="0"/>
-    <w:lsdException w:name="Medium List 2 Accent 5" w:semiHidden="0" w:uiPriority="66" w:unhideWhenUsed="0"/>
-    <w:lsdException w:name="Medium Grid 1 Accent 5" w:semiHidden="0" w:uiPriority="67" w:unhideWhenUsed="0"/>
-    <w:lsdException w:name="Medium Grid 2 Accent 5" w:semiHidden="0" w:uiPriority="68" w:unhideWhenUsed="0"/>
-    <w:lsdException w:name="Medium Grid 3 Accent 5" w:semiHidden="0" w:uiPriority="69" w:unhideWhenUsed="0"/>
-    <w:lsdException w:name="Dark List Accent 5" w:semiHidden="0" w:uiPriority="70" w:unhideWhenUsed="0"/>
-    <w:lsdException w:name="Colorful Shading Accent 5" w:semiHidden="0" w:uiPriority="71" w:unhideWhenUsed="0"/>
-    <w:lsdException w:name="Colorful List Accent 5" w:semiHidden="0" w:uiPriority="72" w:unhideWhenUsed="0"/>
-    <w:lsdException w:name="Colorful Grid Accent 5" w:semiHidden="0" w:uiPriority="73" w:unhideWhenUsed="0"/>
-    <w:lsdException w:name="Light Shading Accent 6" w:semiHidden="0" w:uiPriority="60" w:unhideWhenUsed="0"/>
-    <w:lsdException w:name="Light List Accent 6" w:semiHidden="0" w:uiPriority="61" w:unhideWhenUsed="0"/>
-    <w:lsdException w:name="Light Grid Accent 6" w:semiHidden="0" w:uiPriority="62" w:unhideWhenUsed="0"/>
-    <w:lsdException w:name="Medium Shading 1 Accent 6" w:semiHidden="0" w:uiPriority="63" w:unhideWhenUsed="0"/>
-    <w:lsdException w:name="Medium Shading 2 Accent 6" w:semiHidden="0" w:uiPriority="64" w:unhideWhenUsed="0"/>
-    <w:lsdException w:name="Medium List 1 Accent 6" w:semiHidden="0" w:uiPriority="65" w:unhideWhenUsed="0"/>
-    <w:lsdException w:name="Medium List 2 Accent 6" w:semiHidden="0" w:uiPriority="66" w:unhideWhenUsed="0"/>
-    <w:lsdException w:name="Medium Grid 1 Accent 6" w:semiHidden="0" w:uiPriority="67" w:unhideWhenUsed="0"/>
-    <w:lsdException w:name="Medium Grid 2 Accent 6" w:semiHidden="0" w:uiPriority="68" w:unhideWhenUsed="0"/>
-    <w:lsdException w:name="Medium Grid 3 Accent 6" w:semiHidden="0" w:uiPriority="69" w:unhideWhenUsed="0"/>
-    <w:lsdException w:name="Dark List Accent 6" w:semiHidden="0" w:uiPriority="70" w:unhideWhenUsed="0"/>
-    <w:lsdException w:name="Colorful Shading Accent 6" w:semiHidden="0" w:uiPriority="71" w:unhideWhenUsed="0"/>
-    <w:lsdException w:name="Colorful List Accent 6" w:semiHidden="0" w:uiPriority="72" w:unhideWhenUsed="0"/>
-    <w:lsdException w:name="Colorful Grid Accent 6" w:semiHidden="0" w:uiPriority="73" w:unhideWhenUsed="0"/>
-    <w:lsdException w:name="Subtle Emphasis" w:semiHidden="0" w:uiPriority="19" w:unhideWhenUsed="0" w:qFormat="1"/>
-    <w:lsdException w:name="Intense Emphasis" w:semiHidden="0" w:uiPriority="21" w:unhideWhenUsed="0" w:qFormat="1"/>
-    <w:lsdException w:name="Subtle Reference" w:semiHidden="0" w:uiPriority="31" w:unhideWhenUsed="0" w:qFormat="1"/>
-    <w:lsdException w:name="Intense Reference" w:semiHidden="0" w:uiPriority="32" w:unhideWhenUsed="0" w:qFormat="1"/>
-    <w:lsdException w:name="Book Title" w:semiHidden="0" w:uiPriority="33" w:unhideWhenUsed="0" w:qFormat="1"/>
-    <w:lsdException w:name="Bibliography" w:uiPriority="37"/>
-    <w:lsdException w:name="TOC Heading" w:uiPriority="39" w:qFormat="1"/>
+  <w:latentStyles w:defLockedState="0" w:defUIPriority="99" w:defSemiHidden="0" w:defUnhideWhenUsed="0" w:defQFormat="0" w:count="376">
+    <w:lsdException w:name="Normal" w:uiPriority="0" w:qFormat="1"/>
+    <w:lsdException w:name="heading 1" w:uiPriority="9" w:qFormat="1"/>
+    <w:lsdException w:name="heading 2" w:semiHidden="1" w:uiPriority="9" w:unhideWhenUsed="1" w:qFormat="1"/>
+    <w:lsdException w:name="heading 3" w:semiHidden="1" w:uiPriority="9" w:unhideWhenUsed="1" w:qFormat="1"/>
+    <w:lsdException w:name="heading 4" w:semiHidden="1" w:uiPriority="9" w:unhideWhenUsed="1" w:qFormat="1"/>
+    <w:lsdException w:name="heading 5" w:semiHidden="1" w:uiPriority="9" w:unhideWhenUsed="1" w:qFormat="1"/>
+    <w:lsdException w:name="heading 6" w:semiHidden="1" w:uiPriority="9" w:unhideWhenUsed="1" w:qFormat="1"/>
+    <w:lsdException w:name="heading 7" w:semiHidden="1" w:uiPriority="9" w:unhideWhenUsed="1" w:qFormat="1"/>
+    <w:lsdException w:name="heading 8" w:semiHidden="1" w:uiPriority="9" w:unhideWhenUsed="1" w:qFormat="1"/>
+    <w:lsdException w:name="heading 9" w:semiHidden="1" w:uiPriority="9" w:unhideWhenUsed="1" w:qFormat="1"/>
+    <w:lsdException w:name="index 1" w:semiHidden="1" w:unhideWhenUsed="1"/>
+    <w:lsdException w:name="index 2" w:semiHidden="1" w:unhideWhenUsed="1"/>
+    <w:lsdException w:name="index 3" w:semiHidden="1" w:unhideWhenUsed="1"/>
+    <w:lsdException w:name="index 4" w:semiHidden="1" w:unhideWhenUsed="1"/>
+    <w:lsdException w:name="index 5" w:semiHidden="1" w:unhideWhenUsed="1"/>
+    <w:lsdException w:name="index 6" w:semiHidden="1" w:unhideWhenUsed="1"/>
+    <w:lsdException w:name="index 7" w:semiHidden="1" w:unhideWhenUsed="1"/>
+    <w:lsdException w:name="index 8" w:semiHidden="1" w:unhideWhenUsed="1"/>
+    <w:lsdException w:name="index 9" w:semiHidden="1" w:unhideWhenUsed="1"/>
+    <w:lsdException w:name="toc 1" w:semiHidden="1" w:uiPriority="39" w:unhideWhenUsed="1"/>
+    <w:lsdException w:name="toc 2" w:semiHidden="1" w:uiPriority="39" w:unhideWhenUsed="1"/>
+    <w:lsdException w:name="toc 3" w:semiHidden="1" w:uiPriority="39" w:unhideWhenUsed="1"/>
+    <w:lsdException w:name="toc 4" w:semiHidden="1" w:uiPriority="39" w:unhideWhenUsed="1"/>
+    <w:lsdException w:name="toc 5" w:semiHidden="1" w:uiPriority="39" w:unhideWhenUsed="1"/>
+    <w:lsdException w:name="toc 6" w:semiHidden="1" w:uiPriority="39" w:unhideWhenUsed="1"/>
+    <w:lsdException w:name="toc 7" w:semiHidden="1" w:uiPriority="39" w:unhideWhenUsed="1"/>
+    <w:lsdException w:name="toc 8" w:semiHidden="1" w:uiPriority="39" w:unhideWhenUsed="1"/>
+    <w:lsdException w:name="toc 9" w:semiHidden="1" w:uiPriority="39" w:unhideWhenUsed="1"/>
+    <w:lsdException w:name="Normal Indent" w:semiHidden="1" w:unhideWhenUsed="1"/>
+    <w:lsdException w:name="footnote text" w:semiHidden="1" w:unhideWhenUsed="1"/>
+    <w:lsdException w:name="annotation text" w:semiHidden="1" w:unhideWhenUsed="1"/>
+    <w:lsdException w:name="header" w:semiHidden="1" w:unhideWhenUsed="1"/>
+    <w:lsdException w:name="footer" w:semiHidden="1" w:unhideWhenUsed="1"/>
+    <w:lsdException w:name="index heading" w:semiHidden="1" w:unhideWhenUsed="1"/>
+    <w:lsdException w:name="caption" w:semiHidden="1" w:uiPriority="35" w:unhideWhenUsed="1" w:qFormat="1"/>
+    <w:lsdException w:name="table of figures" w:semiHidden="1" w:unhideWhenUsed="1"/>
+    <w:lsdException w:name="envelope address" w:semiHidden="1" w:unhideWhenUsed="1"/>
+    <w:lsdException w:name="envelope return" w:semiHidden="1" w:unhideWhenUsed="1"/>
+    <w:lsdException w:name="footnote reference" w:semiHidden="1" w:unhideWhenUsed="1"/>
+    <w:lsdException w:name="annotation reference" w:semiHidden="1" w:unhideWhenUsed="1"/>
+    <w:lsdException w:name="line number" w:semiHidden="1" w:unhideWhenUsed="1"/>
+    <w:lsdException w:name="page number" w:semiHidden="1" w:unhideWhenUsed="1"/>
+    <w:lsdException w:name="endnote reference" w:semiHidden="1" w:unhideWhenUsed="1"/>
+    <w:lsdException w:name="endnote text" w:semiHidden="1" w:unhideWhenUsed="1"/>
+    <w:lsdException w:name="table of authorities" w:semiHidden="1" w:unhideWhenUsed="1"/>
+    <w:lsdException w:name="macro" w:semiHidden="1" w:unhideWhenUsed="1"/>
+    <w:lsdException w:name="toa heading" w:semiHidden="1" w:unhideWhenUsed="1"/>
+    <w:lsdException w:name="List" w:semiHidden="1" w:unhideWhenUsed="1"/>
+    <w:lsdException w:name="List Bullet" w:semiHidden="1" w:unhideWhenUsed="1"/>
+    <w:lsdException w:name="List Number" w:semiHidden="1" w:unhideWhenUsed="1"/>
+    <w:lsdException w:name="List 2" w:semiHidden="1" w:unhideWhenUsed="1"/>
+    <w:lsdException w:name="List 3" w:semiHidden="1" w:unhideWhenUsed="1"/>
+    <w:lsdException w:name="List 4" w:semiHidden="1" w:unhideWhenUsed="1"/>
+    <w:lsdException w:name="List 5" w:semiHidden="1" w:unhideWhenUsed="1"/>
+    <w:lsdException w:name="List Bullet 2" w:semiHidden="1" w:unhideWhenUsed="1"/>
+    <w:lsdException w:name="List Bullet 3" w:semiHidden="1" w:unhideWhenUsed="1"/>
+    <w:lsdException w:name="List Bullet 4" w:semiHidden="1" w:unhideWhenUsed="1"/>
+    <w:lsdException w:name="List Bullet 5" w:semiHidden="1" w:unhideWhenUsed="1"/>
+    <w:lsdException w:name="List Number 2" w:semiHidden="1" w:unhideWhenUsed="1"/>
+    <w:lsdException w:name="List Number 3" w:semiHidden="1" w:unhideWhenUsed="1"/>
+    <w:lsdException w:name="List Number 4" w:semiHidden="1" w:unhideWhenUsed="1"/>
+    <w:lsdException w:name="List Number 5" w:semiHidden="1" w:unhideWhenUsed="1"/>
+    <w:lsdException w:name="Title" w:uiPriority="10" w:qFormat="1"/>
+    <w:lsdException w:name="Closing" w:semiHidden="1" w:unhideWhenUsed="1"/>
+    <w:lsdException w:name="Signature" w:semiHidden="1" w:unhideWhenUsed="1"/>
+    <w:lsdException w:name="Default Paragraph Font" w:semiHidden="1" w:uiPriority="1" w:unhideWhenUsed="1"/>
+    <w:lsdException w:name="Body Text" w:semiHidden="1" w:unhideWhenUsed="1"/>
+    <w:lsdException w:name="Body Text Indent" w:semiHidden="1" w:unhideWhenUsed="1"/>
+    <w:lsdException w:name="List Continue" w:semiHidden="1" w:unhideWhenUsed="1"/>
+    <w:lsdException w:name="List Continue 2" w:semiHidden="1" w:unhideWhenUsed="1"/>
+    <w:lsdException w:name="List Continue 3" w:semiHidden="1" w:unhideWhenUsed="1"/>
+    <w:lsdException w:name="List Continue 4" w:semiHidden="1" w:unhideWhenUsed="1"/>
+    <w:lsdException w:name="List Continue 5" w:semiHidden="1" w:unhideWhenUsed="1"/>
+    <w:lsdException w:name="Message Header" w:semiHidden="1" w:unhideWhenUsed="1"/>
+    <w:lsdException w:name="Subtitle" w:uiPriority="11" w:qFormat="1"/>
+    <w:lsdException w:name="Salutation" w:semiHidden="1" w:unhideWhenUsed="1"/>
+    <w:lsdException w:name="Date" w:semiHidden="1" w:unhideWhenUsed="1"/>
+    <w:lsdException w:name="Body Text First Indent" w:semiHidden="1" w:unhideWhenUsed="1"/>
+    <w:lsdException w:name="Body Text First Indent 2" w:semiHidden="1" w:unhideWhenUsed="1"/>
+    <w:lsdException w:name="Note Heading" w:semiHidden="1" w:unhideWhenUsed="1"/>
+    <w:lsdException w:name="Body Text 2" w:semiHidden="1" w:unhideWhenUsed="1"/>
+    <w:lsdException w:name="Body Text 3" w:semiHidden="1" w:unhideWhenUsed="1"/>
+    <w:lsdException w:name="Body Text Indent 2" w:semiHidden="1" w:unhideWhenUsed="1"/>
+    <w:lsdException w:name="Body Text Indent 3" w:semiHidden="1" w:unhideWhenUsed="1"/>
+    <w:lsdException w:name="Block Text" w:semiHidden="1" w:unhideWhenUsed="1"/>
+    <w:lsdException w:name="Hyperlink" w:semiHidden="1" w:unhideWhenUsed="1"/>
+    <w:lsdException w:name="FollowedHyperlink" w:semiHidden="1" w:unhideWhenUsed="1"/>
+    <w:lsdException w:name="Strong" w:uiPriority="22" w:qFormat="1"/>
+    <w:lsdException w:name="Emphasis" w:uiPriority="20" w:qFormat="1"/>
+    <w:lsdException w:name="Document Map" w:semiHidden="1" w:unhideWhenUsed="1"/>
+    <w:lsdException w:name="Plain Text" w:semiHidden="1" w:unhideWhenUsed="1"/>
+    <w:lsdException w:name="E-mail Signature" w:semiHidden="1" w:unhideWhenUsed="1"/>
+    <w:lsdException w:name="HTML Top of Form" w:semiHidden="1" w:unhideWhenUsed="1"/>
+    <w:lsdException w:name="HTML Bottom of Form" w:semiHidden="1" w:unhideWhenUsed="1"/>
+    <w:lsdException w:name="Normal (Web)" w:semiHidden="1" w:unhideWhenUsed="1"/>
+    <w:lsdException w:name="HTML Acronym" w:semiHidden="1" w:unhideWhenUsed="1"/>
+    <w:lsdException w:name="HTML Address" w:semiHidden="1" w:unhideWhenUsed="1"/>
+    <w:lsdException w:name="HTML Cite" w:semiHidden="1" w:unhideWhenUsed="1"/>
+    <w:lsdException w:name="HTML Code" w:semiHidden="1" w:unhideWhenUsed="1"/>
+    <w:lsdException w:name="HTML Definition" w:semiHidden="1" w:unhideWhenUsed="1"/>
+    <w:lsdException w:name="HTML Keyboard" w:semiHidden="1" w:unhideWhenUsed="1"/>
+    <w:lsdException w:name="HTML Preformatted" w:semiHidden="1" w:unhideWhenUsed="1"/>
+    <w:lsdException w:name="HTML Sample" w:semiHidden="1" w:unhideWhenUsed="1"/>
+    <w:lsdException w:name="HTML Typewriter" w:semiHidden="1" w:unhideWhenUsed="1"/>
+    <w:lsdException w:name="HTML Variable" w:semiHidden="1" w:unhideWhenUsed="1"/>
+    <w:lsdException w:name="Normal Table" w:semiHidden="1" w:unhideWhenUsed="1"/>
+    <w:lsdException w:name="annotation subject" w:semiHidden="1" w:unhideWhenUsed="1"/>
+    <w:lsdException w:name="No List" w:semiHidden="1" w:unhideWhenUsed="1"/>
+    <w:lsdException w:name="Outline List 1" w:semiHidden="1" w:unhideWhenUsed="1"/>
+    <w:lsdException w:name="Outline List 2" w:semiHidden="1" w:unhideWhenUsed="1"/>
+    <w:lsdException w:name="Outline List 3" w:semiHidden="1" w:unhideWhenUsed="1"/>
+    <w:lsdException w:name="Table Simple 1" w:semiHidden="1" w:unhideWhenUsed="1"/>
+    <w:lsdException w:name="Table Simple 2" w:semiHidden="1" w:unhideWhenUsed="1"/>
+    <w:lsdException w:name="Table Simple 3" w:semiHidden="1" w:unhideWhenUsed="1"/>
+    <w:lsdException w:name="Table Classic 1" w:semiHidden="1" w:unhideWhenUsed="1"/>
+    <w:lsdException w:name="Table Classic 2" w:semiHidden="1" w:unhideWhenUsed="1"/>
+    <w:lsdException w:name="Table Classic 3" w:semiHidden="1" w:unhideWhenUsed="1"/>
+    <w:lsdException w:name="Table Classic 4" w:semiHidden="1" w:unhideWhenUsed="1"/>
+    <w:lsdException w:name="Table Colorful 1" w:semiHidden="1" w:unhideWhenUsed="1"/>
+    <w:lsdException w:name="Table Colorful 2" w:semiHidden="1" w:unhideWhenUsed="1"/>
+    <w:lsdException w:name="Table Colorful 3" w:semiHidden="1" w:unhideWhenUsed="1"/>
+    <w:lsdException w:name="Table Columns 1" w:semiHidden="1" w:unhideWhenUsed="1"/>
+    <w:lsdException w:name="Table Columns 2" w:semiHidden="1" w:unhideWhenUsed="1"/>
+    <w:lsdException w:name="Table Columns 3" w:semiHidden="1" w:unhideWhenUsed="1"/>
+    <w:lsdException w:name="Table Columns 4" w:semiHidden="1" w:unhideWhenUsed="1"/>
+    <w:lsdException w:name="Table Columns 5" w:semiHidden="1" w:unhideWhenUsed="1"/>
+    <w:lsdException w:name="Table Grid 1" w:semiHidden="1" w:unhideWhenUsed="1"/>
+    <w:lsdException w:name="Table Grid 2" w:semiHidden="1" w:unhideWhenUsed="1"/>
+    <w:lsdException w:name="Table Grid 3" w:semiHidden="1" w:unhideWhenUsed="1"/>
+    <w:lsdException w:name="Table Grid 4" w:semiHidden="1" w:unhideWhenUsed="1"/>
+    <w:lsdException w:name="Table Grid 5" w:semiHidden="1" w:unhideWhenUsed="1"/>
+    <w:lsdException w:name="Table Grid 6" w:semiHidden="1" w:unhideWhenUsed="1"/>
+    <w:lsdException w:name="Table Grid 7" w:semiHidden="1" w:unhideWhenUsed="1"/>
+    <w:lsdException w:name="Table Grid 8" w:semiHidden="1" w:unhideWhenUsed="1"/>
+    <w:lsdException w:name="Table List 1" w:semiHidden="1" w:unhideWhenUsed="1"/>
+    <w:lsdException w:name="Table List 2" w:semiHidden="1" w:unhideWhenUsed="1"/>
+    <w:lsdException w:name="Table List 3" w:semiHidden="1" w:unhideWhenUsed="1"/>
+    <w:lsdException w:name="Table List 4" w:semiHidden="1" w:unhideWhenUsed="1"/>
+    <w:lsdException w:name="Table List 5" w:semiHidden="1" w:unhideWhenUsed="1"/>
+    <w:lsdException w:name="Table List 6" w:semiHidden="1" w:unhideWhenUsed="1"/>
+    <w:lsdException w:name="Table List 7" w:semiHidden="1" w:unhideWhenUsed="1"/>
+    <w:lsdException w:name="Table List 8" w:semiHidden="1" w:unhideWhenUsed="1"/>
+    <w:lsdException w:name="Table 3D effects 1" w:semiHidden="1" w:unhideWhenUsed="1"/>
+    <w:lsdException w:name="Table 3D effects 2" w:semiHidden="1" w:unhideWhenUsed="1"/>
+    <w:lsdException w:name="Table 3D effects 3" w:semiHidden="1" w:unhideWhenUsed="1"/>
+    <w:lsdException w:name="Table Contemporary" w:semiHidden="1" w:unhideWhenUsed="1"/>
+    <w:lsdException w:name="Table Elegant" w:semiHidden="1" w:unhideWhenUsed="1"/>
+    <w:lsdException w:name="Table Professional" w:semiHidden="1" w:unhideWhenUsed="1"/>
+    <w:lsdException w:name="Table Subtle 1" w:semiHidden="1" w:unhideWhenUsed="1"/>
+    <w:lsdException w:name="Table Subtle 2" w:semiHidden="1" w:unhideWhenUsed="1"/>
+    <w:lsdException w:name="Table Web 1" w:semiHidden="1" w:unhideWhenUsed="1"/>
+    <w:lsdException w:name="Table Web 2" w:semiHidden="1" w:unhideWhenUsed="1"/>
+    <w:lsdException w:name="Table Web 3" w:semiHidden="1" w:unhideWhenUsed="1"/>
+    <w:lsdException w:name="Balloon Text" w:semiHidden="1" w:unhideWhenUsed="1"/>
+    <w:lsdException w:name="Table Grid" w:semiHidden="1" w:uiPriority="59" w:unhideWhenUsed="1"/>
+    <w:lsdException w:name="Table Theme" w:semiHidden="1" w:unhideWhenUsed="1"/>
+    <w:lsdException w:name="Placeholder Text" w:semiHidden="1"/>
+    <w:lsdException w:name="No Spacing" w:uiPriority="1" w:qFormat="1"/>
+    <w:lsdException w:name="Light Shading" w:uiPriority="60"/>
+    <w:lsdException w:name="Light List" w:uiPriority="61"/>
+    <w:lsdException w:name="Light Grid" w:uiPriority="62"/>
+    <w:lsdException w:name="Medium Shading 1" w:uiPriority="63"/>
+    <w:lsdException w:name="Medium Shading 2" w:uiPriority="64"/>
+    <w:lsdException w:name="Medium List 1" w:uiPriority="65"/>
+    <w:lsdException w:name="Medium List 2" w:uiPriority="66"/>
+    <w:lsdException w:name="Medium Grid 1" w:uiPriority="67"/>
+    <w:lsdException w:name="Medium Grid 2" w:uiPriority="68"/>
+    <w:lsdException w:name="Medium Grid 3" w:uiPriority="69"/>
+    <w:lsdException w:name="Dark List" w:uiPriority="70"/>
+    <w:lsdException w:name="Colorful Shading" w:uiPriority="71"/>
+    <w:lsdException w:name="Colorful List" w:uiPriority="72"/>
+    <w:lsdException w:name="Colorful Grid" w:uiPriority="73"/>
+    <w:lsdException w:name="Light Shading Accent 1" w:uiPriority="60"/>
+    <w:lsdException w:name="Light List Accent 1" w:uiPriority="61"/>
+    <w:lsdException w:name="Light Grid Accent 1" w:uiPriority="62"/>
+    <w:lsdException w:name="Medium Shading 1 Accent 1" w:uiPriority="63"/>
+    <w:lsdException w:name="Medium Shading 2 Accent 1" w:uiPriority="64"/>
+    <w:lsdException w:name="Medium List 1 Accent 1" w:uiPriority="65"/>
+    <w:lsdException w:name="Revision" w:semiHidden="1"/>
+    <w:lsdException w:name="List Paragraph" w:uiPriority="34" w:qFormat="1"/>
+    <w:lsdException w:name="Quote" w:uiPriority="29" w:qFormat="1"/>
+    <w:lsdException w:name="Intense Quote" w:uiPriority="30" w:qFormat="1"/>
+    <w:lsdException w:name="Medium List 2 Accent 1" w:uiPriority="66"/>
+    <w:lsdException w:name="Medium Grid 1 Accent 1" w:uiPriority="67"/>
+    <w:lsdException w:name="Medium Grid 2 Accent 1" w:uiPriority="68"/>
+    <w:lsdException w:name="Medium Grid 3 Accent 1" w:uiPriority="69"/>
+    <w:lsdException w:name="Dark List Accent 1" w:uiPriority="70"/>
+    <w:lsdException w:name="Colorful Shading Accent 1" w:uiPriority="71"/>
+    <w:lsdException w:name="Colorful List Accent 1" w:uiPriority="72"/>
+    <w:lsdException w:name="Colorful Grid Accent 1" w:uiPriority="73"/>
+    <w:lsdException w:name="Light Shading Accent 2" w:uiPriority="60"/>
+    <w:lsdException w:name="Light List Accent 2" w:uiPriority="61"/>
+    <w:lsdException w:name="Light Grid Accent 2" w:uiPriority="62"/>
+    <w:lsdException w:name="Medium Shading 1 Accent 2" w:uiPriority="63"/>
+    <w:lsdException w:name="Medium Shading 2 Accent 2" w:uiPriority="64"/>
+    <w:lsdException w:name="Medium List 1 Accent 2" w:uiPriority="65"/>
+    <w:lsdException w:name="Medium List 2 Accent 2" w:uiPriority="66"/>
+    <w:lsdException w:name="Medium Grid 1 Accent 2" w:uiPriority="67"/>
+    <w:lsdException w:name="Medium Grid 2 Accent 2" w:uiPriority="68"/>
+    <w:lsdException w:name="Medium Grid 3 Accent 2" w:uiPriority="69"/>
+    <w:lsdException w:name="Dark List Accent 2" w:uiPriority="70"/>
+    <w:lsdException w:name="Colorful Shading Accent 2" w:uiPriority="71"/>
+    <w:lsdException w:name="Colorful List Accent 2" w:uiPriority="72"/>
+    <w:lsdException w:name="Colorful Grid Accent 2" w:uiPriority="73"/>
+    <w:lsdException w:name="Light Shading Accent 3" w:uiPriority="60"/>
+    <w:lsdException w:name="Light List Accent 3" w:uiPriority="61"/>
+    <w:lsdException w:name="Light Grid Accent 3" w:uiPriority="62"/>
+    <w:lsdException w:name="Medium Shading 1 Accent 3" w:uiPriority="63"/>
+    <w:lsdException w:name="Medium Shading 2 Accent 3" w:uiPriority="64"/>
+    <w:lsdException w:name="Medium List 1 Accent 3" w:uiPriority="65"/>
+    <w:lsdException w:name="Medium List 2 Accent 3" w:uiPriority="66"/>
+    <w:lsdException w:name="Medium Grid 1 Accent 3" w:uiPriority="67"/>
+    <w:lsdException w:name="Medium Grid 2 Accent 3" w:uiPriority="68"/>
+    <w:lsdException w:name="Medium Grid 3 Accent 3" w:uiPriority="69"/>
+    <w:lsdException w:name="Dark List Accent 3" w:uiPriority="70"/>
+    <w:lsdException w:name="Colorful Shading Accent 3" w:uiPriority="71"/>
+    <w:lsdException w:name="Colorful List Accent 3" w:uiPriority="72"/>
+    <w:lsdException w:name="Colorful Grid Accent 3" w:uiPriority="73"/>
+    <w:lsdException w:name="Light Shading Accent 4" w:uiPriority="60"/>
+    <w:lsdException w:name="Light List Accent 4" w:uiPriority="61"/>
+    <w:lsdException w:name="Light Grid Accent 4" w:uiPriority="62"/>
+    <w:lsdException w:name="Medium Shading 1 Accent 4" w:uiPriority="63"/>
+    <w:lsdException w:name="Medium Shading 2 Accent 4" w:uiPriority="64"/>
+    <w:lsdException w:name="Medium List 1 Accent 4" w:uiPriority="65"/>
+    <w:lsdException w:name="Medium List 2 Accent 4" w:uiPriority="66"/>
+    <w:lsdException w:name="Medium Grid 1 Accent 4" w:uiPriority="67"/>
+    <w:lsdException w:name="Medium Grid 2 Accent 4" w:uiPriority="68"/>
+    <w:lsdException w:name="Medium Grid 3 Accent 4" w:uiPriority="69"/>
+    <w:lsdException w:name="Dark List Accent 4" w:uiPriority="70"/>
+    <w:lsdException w:name="Colorful Shading Accent 4" w:uiPriority="71"/>
+    <w:lsdException w:name="Colorful List Accent 4" w:uiPriority="72"/>
+    <w:lsdException w:name="Colorful Grid Accent 4" w:uiPriority="73"/>
+    <w:lsdException w:name="Light Shading Accent 5" w:uiPriority="60"/>
+    <w:lsdException w:name="Light List Accent 5" w:uiPriority="61"/>
+    <w:lsdException w:name="Light Grid Accent 5" w:uiPriority="62"/>
+    <w:lsdException w:name="Medium Shading 1 Accent 5" w:uiPriority="63"/>
+    <w:lsdException w:name="Medium Shading 2 Accent 5" w:uiPriority="64"/>
+    <w:lsdException w:name="Medium List 1 Accent 5" w:uiPriority="65"/>
+    <w:lsdException w:name="Medium List 2 Accent 5" w:uiPriority="66"/>
+    <w:lsdException w:name="Medium Grid 1 Accent 5" w:uiPriority="67"/>
+    <w:lsdException w:name="Medium Grid 2 Accent 5" w:uiPriority="68"/>
+    <w:lsdException w:name="Medium Grid 3 Accent 5" w:uiPriority="69"/>
+    <w:lsdException w:name="Dark List Accent 5" w:uiPriority="70"/>
+    <w:lsdException w:name="Colorful Shading Accent 5" w:uiPriority="71"/>
+    <w:lsdException w:name="Colorful List Accent 5" w:uiPriority="72"/>
+    <w:lsdException w:name="Colorful Grid Accent 5" w:uiPriority="73"/>
+    <w:lsdException w:name="Light Shading Accent 6" w:uiPriority="60"/>
+    <w:lsdException w:name="Light List Accent 6" w:uiPriority="61"/>
+    <w:lsdException w:name="Light Grid Accent 6" w:uiPriority="62"/>
+    <w:lsdException w:name="Medium Shading 1 Accent 6" w:uiPriority="63"/>
+    <w:lsdException w:name="Medium Shading 2 Accent 6" w:uiPriority="64"/>
+    <w:lsdException w:name="Medium List 1 Accent 6" w:uiPriority="65"/>
+    <w:lsdException w:name="Medium List 2 Accent 6" w:uiPriority="66"/>
+    <w:lsdException w:name="Medium Grid 1 Accent 6" w:uiPriority="67"/>
+    <w:lsdException w:name="Medium Grid 2 Accent 6" w:uiPriority="68"/>
+    <w:lsdException w:name="Medium Grid 3 Accent 6" w:uiPriority="69"/>
+    <w:lsdException w:name="Dark List Accent 6" w:uiPriority="70"/>
+    <w:lsdException w:name="Colorful Shading Accent 6" w:uiPriority="71"/>
+    <w:lsdException w:name="Colorful List Accent 6" w:uiPriority="72"/>
+    <w:lsdException w:name="Colorful Grid Accent 6" w:uiPriority="73"/>
+    <w:lsdException w:name="Subtle Emphasis" w:uiPriority="19" w:qFormat="1"/>
+    <w:lsdException w:name="Intense Emphasis" w:uiPriority="21" w:qFormat="1"/>
+    <w:lsdException w:name="Subtle Reference" w:uiPriority="31" w:qFormat="1"/>
+    <w:lsdException w:name="Intense Reference" w:uiPriority="32" w:qFormat="1"/>
+    <w:lsdException w:name="Book Title" w:uiPriority="33" w:qFormat="1"/>
+    <w:lsdException w:name="Bibliography" w:semiHidden="1" w:uiPriority="37" w:unhideWhenUsed="1"/>
+    <w:lsdException w:name="TOC Heading" w:semiHidden="1" w:uiPriority="39" w:unhideWhenUsed="1" w:qFormat="1"/>
+    <w:lsdException w:name="Plain Table 1" w:uiPriority="41"/>
+    <w:lsdException w:name="Plain Table 2" w:uiPriority="42"/>
+    <w:lsdException w:name="Plain Table 3" w:uiPriority="43"/>
+    <w:lsdException w:name="Plain Table 4" w:uiPriority="44"/>
+    <w:lsdException w:name="Plain Table 5" w:uiPriority="45"/>
+    <w:lsdException w:name="Grid Table Light" w:uiPriority="40"/>
+    <w:lsdException w:name="Grid Table 1 Light" w:uiPriority="46"/>
+    <w:lsdException w:name="Grid Table 2" w:uiPriority="47"/>
+    <w:lsdException w:name="Grid Table 3" w:uiPriority="48"/>
+    <w:lsdException w:name="Grid Table 4" w:uiPriority="49"/>
+    <w:lsdException w:name="Grid Table 5 Dark" w:uiPriority="50"/>
+    <w:lsdException w:name="Grid Table 6 Colorful" w:uiPriority="51"/>
+    <w:lsdException w:name="Grid Table 7 Colorful" w:uiPriority="52"/>
+    <w:lsdException w:name="Grid Table 1 Light Accent 1" w:uiPriority="46"/>
+    <w:lsdException w:name="Grid Table 2 Accent 1" w:uiPriority="47"/>
+    <w:lsdException w:name="Grid Table 3 Accent 1" w:uiPriority="48"/>
+    <w:lsdException w:name="Grid Table 4 Accent 1" w:uiPriority="49"/>
+    <w:lsdException w:name="Grid Table 5 Dark Accent 1" w:uiPriority="50"/>
+    <w:lsdException w:name="Grid Table 6 Colorful Accent 1" w:uiPriority="51"/>
+    <w:lsdException w:name="Grid Table 7 Colorful Accent 1" w:uiPriority="52"/>
+    <w:lsdException w:name="Grid Table 1 Light Accent 2" w:uiPriority="46"/>
+    <w:lsdException w:name="Grid Table 2 Accent 2" w:uiPriority="47"/>
+    <w:lsdException w:name="Grid Table 3 Accent 2" w:uiPriority="48"/>
+    <w:lsdException w:name="Grid Table 4 Accent 2" w:uiPriority="49"/>
+    <w:lsdException w:name="Grid Table 5 Dark Accent 2" w:uiPriority="50"/>
+    <w:lsdException w:name="Grid Table 6 Colorful Accent 2" w:uiPriority="51"/>
+    <w:lsdException w:name="Grid Table 7 Colorful Accent 2" w:uiPriority="52"/>
+    <w:lsdException w:name="Grid Table 1 Light Accent 3" w:uiPriority="46"/>
+    <w:lsdException w:name="Grid Table 2 Accent 3" w:uiPriority="47"/>
+    <w:lsdException w:name="Grid Table 3 Accent 3" w:uiPriority="48"/>
+    <w:lsdException w:name="Grid Table 4 Accent 3" w:uiPriority="49"/>
+    <w:lsdException w:name="Grid Table 5 Dark Accent 3" w:uiPriority="50"/>
+    <w:lsdException w:name="Grid Table 6 Colorful Accent 3" w:uiPriority="51"/>
+    <w:lsdException w:name="Grid Table 7 Colorful Accent 3" w:uiPriority="52"/>
+    <w:lsdException w:name="Grid Table 1 Light Accent 4" w:uiPriority="46"/>
+    <w:lsdException w:name="Grid Table 2 Accent 4" w:uiPriority="47"/>
+    <w:lsdException w:name="Grid Table 3 Accent 4" w:uiPriority="48"/>
+    <w:lsdException w:name="Grid Table 4 Accent 4" w:uiPriority="49"/>
+    <w:lsdException w:name="Grid Table 5 Dark Accent 4" w:uiPriority="50"/>
+    <w:lsdException w:name="Grid Table 6 Colorful Accent 4" w:uiPriority="51"/>
+    <w:lsdException w:name="Grid Table 7 Colorful Accent 4" w:uiPriority="52"/>
+    <w:lsdException w:name="Grid Table 1 Light Accent 5" w:uiPriority="46"/>
+    <w:lsdException w:name="Grid Table 2 Accent 5" w:uiPriority="47"/>
+    <w:lsdException w:name="Grid Table 3 Accent 5" w:uiPriority="48"/>
+    <w:lsdException w:name="Grid Table 4 Accent 5" w:uiPriority="49"/>
+    <w:lsdException w:name="Grid Table 5 Dark Accent 5" w:uiPriority="50"/>
+    <w:lsdException w:name="Grid Table 6 Colorful Accent 5" w:uiPriority="51"/>
+    <w:lsdException w:name="Grid Table 7 Colorful Accent 5" w:uiPriority="52"/>
+    <w:lsdException w:name="Grid Table 1 Light Accent 6" w:uiPriority="46"/>
+    <w:lsdException w:name="Grid Table 2 Accent 6" w:uiPriority="47"/>
+    <w:lsdException w:name="Grid Table 3 Accent 6" w:uiPriority="48"/>
+    <w:lsdException w:name="Grid Table 4 Accent 6" w:uiPriority="49"/>
+    <w:lsdException w:name="Grid Table 5 Dark Accent 6" w:uiPriority="50"/>
+    <w:lsdException w:name="Grid Table 6 Colorful Accent 6" w:uiPriority="51"/>
+    <w:lsdException w:name="Grid Table 7 Colorful Accent 6" w:uiPriority="52"/>
+    <w:lsdException w:name="List Table 1 Light" w:uiPriority="46"/>
+    <w:lsdException w:name="List Table 2" w:uiPriority="47"/>
+    <w:lsdException w:name="List Table 3" w:uiPriority="48"/>
+    <w:lsdException w:name="List Table 4" w:uiPriority="49"/>
+    <w:lsdException w:name="List Table 5 Dark" w:uiPriority="50"/>
+    <w:lsdException w:name="List Table 6 Colorful" w:uiPriority="51"/>
+    <w:lsdException w:name="List Table 7 Colorful" w:uiPriority="52"/>
+    <w:lsdException w:name="List Table 1 Light Accent 1" w:uiPriority="46"/>
+    <w:lsdException w:name="List Table 2 Accent 1" w:uiPriority="47"/>
+    <w:lsdException w:name="List Table 3 Accent 1" w:uiPriority="48"/>
+    <w:lsdException w:name="List Table 4 Accent 1" w:uiPriority="49"/>
+    <w:lsdException w:name="List Table 5 Dark Accent 1" w:uiPriority="50"/>
+    <w:lsdException w:name="List Table 6 Colorful Accent 1" w:uiPriority="51"/>
+    <w:lsdException w:name="List Table 7 Colorful Accent 1" w:uiPriority="52"/>
+    <w:lsdException w:name="List Table 1 Light Accent 2" w:uiPriority="46"/>
+    <w:lsdException w:name="List Table 2 Accent 2" w:uiPriority="47"/>
+    <w:lsdException w:name="List Table 3 Accent 2" w:uiPriority="48"/>
+    <w:lsdException w:name="List Table 4 Accent 2" w:uiPriority="49"/>
+    <w:lsdException w:name="List Table 5 Dark Accent 2" w:uiPriority="50"/>
+    <w:lsdException w:name="List Table 6 Colorful Accent 2" w:uiPriority="51"/>
+    <w:lsdException w:name="List Table 7 Colorful Accent 2" w:uiPriority="52"/>
+    <w:lsdException w:name="List Table 1 Light Accent 3" w:uiPriority="46"/>
+    <w:lsdException w:name="List Table 2 Accent 3" w:uiPriority="47"/>
+    <w:lsdException w:name="List Table 3 Accent 3" w:uiPriority="48"/>
+    <w:lsdException w:name="List Table 4 Accent 3" w:uiPriority="49"/>
+    <w:lsdException w:name="List Table 5 Dark Accent 3" w:uiPriority="50"/>
+    <w:lsdException w:name="List Table 6 Colorful Accent 3" w:uiPriority="51"/>
+    <w:lsdException w:name="List Table 7 Colorful Accent 3" w:uiPriority="52"/>
+    <w:lsdException w:name="List Table 1 Light Accent 4" w:uiPriority="46"/>
+    <w:lsdException w:name="List Table 2 Accent 4" w:uiPriority="47"/>
+    <w:lsdException w:name="List Table 3 Accent 4" w:uiPriority="48"/>
+    <w:lsdException w:name="List Table 4 Accent 4" w:uiPriority="49"/>
+    <w:lsdException w:name="List Table 5 Dark Accent 4" w:uiPriority="50"/>
+    <w:lsdException w:name="List Table 6 Colorful Accent 4" w:uiPriority="51"/>
+    <w:lsdException w:name="List Table 7 Colorful Accent 4" w:uiPriority="52"/>
+    <w:lsdException w:name="List Table 1 Light Accent 5" w:uiPriority="46"/>
+    <w:lsdException w:name="List Table 2 Accent 5" w:uiPriority="47"/>
+    <w:lsdException w:name="List Table 3 Accent 5" w:uiPriority="48"/>
+    <w:lsdException w:name="List Table 4 Accent 5" w:uiPriority="49"/>
+    <w:lsdException w:name="List Table 5 Dark Accent 5" w:uiPriority="50"/>
+    <w:lsdException w:name="List Table 6 Colorful Accent 5" w:uiPriority="51"/>
+    <w:lsdException w:name="List Table 7 Colorful Accent 5" w:uiPriority="52"/>
+    <w:lsdException w:name="List Table 1 Light Accent 6" w:uiPriority="46"/>
+    <w:lsdException w:name="List Table 2 Accent 6" w:uiPriority="47"/>
+    <w:lsdException w:name="List Table 3 Accent 6" w:uiPriority="48"/>
+    <w:lsdException w:name="List Table 4 Accent 6" w:uiPriority="49"/>
+    <w:lsdException w:name="List Table 5 Dark Accent 6" w:uiPriority="50"/>
+    <w:lsdException w:name="List Table 6 Colorful Accent 6" w:uiPriority="51"/>
+    <w:lsdException w:name="List Table 7 Colorful Accent 6" w:uiPriority="52"/>
+    <w:lsdException w:name="Mention" w:semiHidden="1" w:unhideWhenUsed="1"/>
+    <w:lsdException w:name="Smart Hyperlink" w:semiHidden="1" w:unhideWhenUsed="1"/>
+    <w:lsdException w:name="Hashtag" w:semiHidden="1" w:unhideWhenUsed="1"/>
+    <w:lsdException w:name="Unresolved Mention" w:semiHidden="1" w:unhideWhenUsed="1"/>
+    <w:lsdException w:name="Smart Link" w:semiHidden="1" w:unhideWhenUsed="1"/>
   </w:latentStyles>
   <w:style w:type="paragraph" w:default="1" w:styleId="Normal">
     <w:name w:val="Normal"/>
@@ -4743,7 +4370,6 @@
   <w:style w:type="character" w:default="1" w:styleId="DefaultParagraphFont">
     <w:name w:val="Default Paragraph Font"/>
     <w:uiPriority w:val="1"/>
-    <w:semiHidden/>
     <w:unhideWhenUsed/>
   </w:style>
   <w:style w:type="table" w:default="1" w:styleId="TableNormal">
@@ -4829,256 +4455,16 @@
       <w:u w:val="single"/>
     </w:rPr>
   </w:style>
-</w:styles>
-</file>
-
-<file path=word/stylesWithEffects.xml><?xml version="1.0" encoding="utf-8"?>
-<w:styles xmlns:wpc="http://schemas.microsoft.com/office/word/2010/wordprocessingCanvas" xmlns:mc="http://schemas.openxmlformats.org/markup-compatibility/2006" xmlns:o="urn:schemas-microsoft-com:office:office" xmlns:r="http://schemas.openxmlformats.org/officeDocument/2006/relationships" xmlns:m="http://schemas.openxmlformats.org/officeDocument/2006/math" xmlns:v="urn:schemas-microsoft-com:vml" xmlns:wp14="http://schemas.microsoft.com/office/word/2010/wordprocessingDrawing" xmlns:wp="http://schemas.openxmlformats.org/drawingml/2006/wordprocessingDrawing" xmlns:w10="urn:schemas-microsoft-com:office:word" xmlns:w="http://schemas.openxmlformats.org/wordprocessingml/2006/main" xmlns:w14="http://schemas.microsoft.com/office/word/2010/wordml" xmlns:wpg="http://schemas.microsoft.com/office/word/2010/wordprocessingGroup" xmlns:wpi="http://schemas.microsoft.com/office/word/2010/wordprocessingInk" xmlns:wne="http://schemas.microsoft.com/office/word/2006/wordml" xmlns:wps="http://schemas.microsoft.com/office/word/2010/wordprocessingShape" mc:Ignorable="w14 wp14">
-  <w:docDefaults>
-    <w:rPrDefault>
-      <w:rPr>
-        <w:rFonts w:asciiTheme="minorHAnsi" w:eastAsiaTheme="minorHAnsi" w:hAnsiTheme="minorHAnsi" w:cstheme="minorBidi"/>
-        <w:sz w:val="22"/>
-        <w:szCs w:val="22"/>
-        <w:lang w:val="en-US" w:eastAsia="en-US" w:bidi="ar-SA"/>
-      </w:rPr>
-    </w:rPrDefault>
-    <w:pPrDefault>
-      <w:pPr>
-        <w:spacing w:after="200" w:line="276" w:lineRule="auto"/>
-      </w:pPr>
-    </w:pPrDefault>
-  </w:docDefaults>
-  <w:latentStyles w:defLockedState="0" w:defUIPriority="99" w:defSemiHidden="1" w:defUnhideWhenUsed="1" w:defQFormat="0" w:count="267">
-    <w:lsdException w:name="Normal" w:semiHidden="0" w:uiPriority="0" w:unhideWhenUsed="0" w:qFormat="1"/>
-    <w:lsdException w:name="heading 1" w:semiHidden="0" w:uiPriority="9" w:unhideWhenUsed="0" w:qFormat="1"/>
-    <w:lsdException w:name="heading 2" w:uiPriority="9" w:qFormat="1"/>
-    <w:lsdException w:name="heading 3" w:uiPriority="9" w:qFormat="1"/>
-    <w:lsdException w:name="heading 4" w:uiPriority="9" w:qFormat="1"/>
-    <w:lsdException w:name="heading 5" w:uiPriority="9" w:qFormat="1"/>
-    <w:lsdException w:name="heading 6" w:uiPriority="9" w:qFormat="1"/>
-    <w:lsdException w:name="heading 7" w:uiPriority="9" w:qFormat="1"/>
-    <w:lsdException w:name="heading 8" w:uiPriority="9" w:qFormat="1"/>
-    <w:lsdException w:name="heading 9" w:uiPriority="9" w:qFormat="1"/>
-    <w:lsdException w:name="toc 1" w:uiPriority="39"/>
-    <w:lsdException w:name="toc 2" w:uiPriority="39"/>
-    <w:lsdException w:name="toc 3" w:uiPriority="39"/>
-    <w:lsdException w:name="toc 4" w:uiPriority="39"/>
-    <w:lsdException w:name="toc 5" w:uiPriority="39"/>
-    <w:lsdException w:name="toc 6" w:uiPriority="39"/>
-    <w:lsdException w:name="toc 7" w:uiPriority="39"/>
-    <w:lsdException w:name="toc 8" w:uiPriority="39"/>
-    <w:lsdException w:name="toc 9" w:uiPriority="39"/>
-    <w:lsdException w:name="caption" w:uiPriority="35" w:qFormat="1"/>
-    <w:lsdException w:name="Title" w:semiHidden="0" w:uiPriority="10" w:unhideWhenUsed="0" w:qFormat="1"/>
-    <w:lsdException w:name="Default Paragraph Font" w:uiPriority="1"/>
-    <w:lsdException w:name="Subtitle" w:semiHidden="0" w:uiPriority="11" w:unhideWhenUsed="0" w:qFormat="1"/>
-    <w:lsdException w:name="Strong" w:semiHidden="0" w:uiPriority="22" w:unhideWhenUsed="0" w:qFormat="1"/>
-    <w:lsdException w:name="Emphasis" w:semiHidden="0" w:uiPriority="20" w:unhideWhenUsed="0" w:qFormat="1"/>
-    <w:lsdException w:name="Table Grid" w:semiHidden="0" w:uiPriority="59" w:unhideWhenUsed="0"/>
-    <w:lsdException w:name="Placeholder Text" w:unhideWhenUsed="0"/>
-    <w:lsdException w:name="No Spacing" w:semiHidden="0" w:uiPriority="1" w:unhideWhenUsed="0" w:qFormat="1"/>
-    <w:lsdException w:name="Light Shading" w:semiHidden="0" w:uiPriority="60" w:unhideWhenUsed="0"/>
-    <w:lsdException w:name="Light List" w:semiHidden="0" w:uiPriority="61" w:unhideWhenUsed="0"/>
-    <w:lsdException w:name="Light Grid" w:semiHidden="0" w:uiPriority="62" w:unhideWhenUsed="0"/>
-    <w:lsdException w:name="Medium Shading 1" w:semiHidden="0" w:uiPriority="63" w:unhideWhenUsed="0"/>
-    <w:lsdException w:name="Medium Shading 2" w:semiHidden="0" w:uiPriority="64" w:unhideWhenUsed="0"/>
-    <w:lsdException w:name="Medium List 1" w:semiHidden="0" w:uiPriority="65" w:unhideWhenUsed="0"/>
-    <w:lsdException w:name="Medium List 2" w:semiHidden="0" w:uiPriority="66" w:unhideWhenUsed="0"/>
-    <w:lsdException w:name="Medium Grid 1" w:semiHidden="0" w:uiPriority="67" w:unhideWhenUsed="0"/>
-    <w:lsdException w:name="Medium Grid 2" w:semiHidden="0" w:uiPriority="68" w:unhideWhenUsed="0"/>
-    <w:lsdException w:name="Medium Grid 3" w:semiHidden="0" w:uiPriority="69" w:unhideWhenUsed="0"/>
-    <w:lsdException w:name="Dark List" w:semiHidden="0" w:uiPriority="70" w:unhideWhenUsed="0"/>
-    <w:lsdException w:name="Colorful Shading" w:semiHidden="0" w:uiPriority="71" w:unhideWhenUsed="0"/>
-    <w:lsdException w:name="Colorful List" w:semiHidden="0" w:uiPriority="72" w:unhideWhenUsed="0"/>
-    <w:lsdException w:name="Colorful Grid" w:semiHidden="0" w:uiPriority="73" w:unhideWhenUsed="0"/>
-    <w:lsdException w:name="Light Shading Accent 1" w:semiHidden="0" w:uiPriority="60" w:unhideWhenUsed="0"/>
-    <w:lsdException w:name="Light List Accent 1" w:semiHidden="0" w:uiPriority="61" w:unhideWhenUsed="0"/>
-    <w:lsdException w:name="Light Grid Accent 1" w:semiHidden="0" w:uiPriority="62" w:unhideWhenUsed="0"/>
-    <w:lsdException w:name="Medium Shading 1 Accent 1" w:semiHidden="0" w:uiPriority="63" w:unhideWhenUsed="0"/>
-    <w:lsdException w:name="Medium Shading 2 Accent 1" w:semiHidden="0" w:uiPriority="64" w:unhideWhenUsed="0"/>
-    <w:lsdException w:name="Medium List 1 Accent 1" w:semiHidden="0" w:uiPriority="65" w:unhideWhenUsed="0"/>
-    <w:lsdException w:name="Revision" w:unhideWhenUsed="0"/>
-    <w:lsdException w:name="List Paragraph" w:semiHidden="0" w:uiPriority="34" w:unhideWhenUsed="0" w:qFormat="1"/>
-    <w:lsdException w:name="Quote" w:semiHidden="0" w:uiPriority="29" w:unhideWhenUsed="0" w:qFormat="1"/>
-    <w:lsdException w:name="Intense Quote" w:semiHidden="0" w:uiPriority="30" w:unhideWhenUsed="0" w:qFormat="1"/>
-    <w:lsdException w:name="Medium List 2 Accent 1" w:semiHidden="0" w:uiPriority="66" w:unhideWhenUsed="0"/>
-    <w:lsdException w:name="Medium Grid 1 Accent 1" w:semiHidden="0" w:uiPriority="67" w:unhideWhenUsed="0"/>
-    <w:lsdException w:name="Medium Grid 2 Accent 1" w:semiHidden="0" w:uiPriority="68" w:unhideWhenUsed="0"/>
-    <w:lsdException w:name="Medium Grid 3 Accent 1" w:semiHidden="0" w:uiPriority="69" w:unhideWhenUsed="0"/>
-    <w:lsdException w:name="Dark List Accent 1" w:semiHidden="0" w:uiPriority="70" w:unhideWhenUsed="0"/>
-    <w:lsdException w:name="Colorful Shading Accent 1" w:semiHidden="0" w:uiPriority="71" w:unhideWhenUsed="0"/>
-    <w:lsdException w:name="Colorful List Accent 1" w:semiHidden="0" w:uiPriority="72" w:unhideWhenUsed="0"/>
-    <w:lsdException w:name="Colorful Grid Accent 1" w:semiHidden="0" w:uiPriority="73" w:unhideWhenUsed="0"/>
-    <w:lsdException w:name="Light Shading Accent 2" w:semiHidden="0" w:uiPriority="60" w:unhideWhenUsed="0"/>
-    <w:lsdException w:name="Light List Accent 2" w:semiHidden="0" w:uiPriority="61" w:unhideWhenUsed="0"/>
-    <w:lsdException w:name="Light Grid Accent 2" w:semiHidden="0" w:uiPriority="62" w:unhideWhenUsed="0"/>
-    <w:lsdException w:name="Medium Shading 1 Accent 2" w:semiHidden="0" w:uiPriority="63" w:unhideWhenUsed="0"/>
-    <w:lsdException w:name="Medium Shading 2 Accent 2" w:semiHidden="0" w:uiPriority="64" w:unhideWhenUsed="0"/>
-    <w:lsdException w:name="Medium List 1 Accent 2" w:semiHidden="0" w:uiPriority="65" w:unhideWhenUsed="0"/>
-    <w:lsdException w:name="Medium List 2 Accent 2" w:semiHidden="0" w:uiPriority="66" w:unhideWhenUsed="0"/>
-    <w:lsdException w:name="Medium Grid 1 Accent 2" w:semiHidden="0" w:uiPriority="67" w:unhideWhenUsed="0"/>
-    <w:lsdException w:name="Medium Grid 2 Accent 2" w:semiHidden="0" w:uiPriority="68" w:unhideWhenUsed="0"/>
-    <w:lsdException w:name="Medium Grid 3 Accent 2" w:semiHidden="0" w:uiPriority="69" w:unhideWhenUsed="0"/>
-    <w:lsdException w:name="Dark List Accent 2" w:semiHidden="0" w:uiPriority="70" w:unhideWhenUsed="0"/>
-    <w:lsdException w:name="Colorful Shading Accent 2" w:semiHidden="0" w:uiPriority="71" w:unhideWhenUsed="0"/>
-    <w:lsdException w:name="Colorful List Accent 2" w:semiHidden="0" w:uiPriority="72" w:unhideWhenUsed="0"/>
-    <w:lsdException w:name="Colorful Grid Accent 2" w:semiHidden="0" w:uiPriority="73" w:unhideWhenUsed="0"/>
-    <w:lsdException w:name="Light Shading Accent 3" w:semiHidden="0" w:uiPriority="60" w:unhideWhenUsed="0"/>
-    <w:lsdException w:name="Light List Accent 3" w:semiHidden="0" w:uiPriority="61" w:unhideWhenUsed="0"/>
-    <w:lsdException w:name="Light Grid Accent 3" w:semiHidden="0" w:uiPriority="62" w:unhideWhenUsed="0"/>
-    <w:lsdException w:name="Medium Shading 1 Accent 3" w:semiHidden="0" w:uiPriority="63" w:unhideWhenUsed="0"/>
-    <w:lsdException w:name="Medium Shading 2 Accent 3" w:semiHidden="0" w:uiPriority="64" w:unhideWhenUsed="0"/>
-    <w:lsdException w:name="Medium List 1 Accent 3" w:semiHidden="0" w:uiPriority="65" w:unhideWhenUsed="0"/>
-    <w:lsdException w:name="Medium List 2 Accent 3" w:semiHidden="0" w:uiPriority="66" w:unhideWhenUsed="0"/>
-    <w:lsdException w:name="Medium Grid 1 Accent 3" w:semiHidden="0" w:uiPriority="67" w:unhideWhenUsed="0"/>
-    <w:lsdException w:name="Medium Grid 2 Accent 3" w:semiHidden="0" w:uiPriority="68" w:unhideWhenUsed="0"/>
-    <w:lsdException w:name="Medium Grid 3 Accent 3" w:semiHidden="0" w:uiPriority="69" w:unhideWhenUsed="0"/>
-    <w:lsdException w:name="Dark List Accent 3" w:semiHidden="0" w:uiPriority="70" w:unhideWhenUsed="0"/>
-    <w:lsdException w:name="Colorful Shading Accent 3" w:semiHidden="0" w:uiPriority="71" w:unhideWhenUsed="0"/>
-    <w:lsdException w:name="Colorful List Accent 3" w:semiHidden="0" w:uiPriority="72" w:unhideWhenUsed="0"/>
-    <w:lsdException w:name="Colorful Grid Accent 3" w:semiHidden="0" w:uiPriority="73" w:unhideWhenUsed="0"/>
-    <w:lsdException w:name="Light Shading Accent 4" w:semiHidden="0" w:uiPriority="60" w:unhideWhenUsed="0"/>
-    <w:lsdException w:name="Light List Accent 4" w:semiHidden="0" w:uiPriority="61" w:unhideWhenUsed="0"/>
-    <w:lsdException w:name="Light Grid Accent 4" w:semiHidden="0" w:uiPriority="62" w:unhideWhenUsed="0"/>
-    <w:lsdException w:name="Medium Shading 1 Accent 4" w:semiHidden="0" w:uiPriority="63" w:unhideWhenUsed="0"/>
-    <w:lsdException w:name="Medium Shading 2 Accent 4" w:semiHidden="0" w:uiPriority="64" w:unhideWhenUsed="0"/>
-    <w:lsdException w:name="Medium List 1 Accent 4" w:semiHidden="0" w:uiPriority="65" w:unhideWhenUsed="0"/>
-    <w:lsdException w:name="Medium List 2 Accent 4" w:semiHidden="0" w:uiPriority="66" w:unhideWhenUsed="0"/>
-    <w:lsdException w:name="Medium Grid 1 Accent 4" w:semiHidden="0" w:uiPriority="67" w:unhideWhenUsed="0"/>
-    <w:lsdException w:name="Medium Grid 2 Accent 4" w:semiHidden="0" w:uiPriority="68" w:unhideWhenUsed="0"/>
-    <w:lsdException w:name="Medium Grid 3 Accent 4" w:semiHidden="0" w:uiPriority="69" w:unhideWhenUsed="0"/>
-    <w:lsdException w:name="Dark List Accent 4" w:semiHidden="0" w:uiPriority="70" w:unhideWhenUsed="0"/>
-    <w:lsdException w:name="Colorful Shading Accent 4" w:semiHidden="0" w:uiPriority="71" w:unhideWhenUsed="0"/>
-    <w:lsdException w:name="Colorful List Accent 4" w:semiHidden="0" w:uiPriority="72" w:unhideWhenUsed="0"/>
-    <w:lsdException w:name="Colorful Grid Accent 4" w:semiHidden="0" w:uiPriority="73" w:unhideWhenUsed="0"/>
-    <w:lsdException w:name="Light Shading Accent 5" w:semiHidden="0" w:uiPriority="60" w:unhideWhenUsed="0"/>
-    <w:lsdException w:name="Light List Accent 5" w:semiHidden="0" w:uiPriority="61" w:unhideWhenUsed="0"/>
-    <w:lsdException w:name="Light Grid Accent 5" w:semiHidden="0" w:uiPriority="62" w:unhideWhenUsed="0"/>
-    <w:lsdException w:name="Medium Shading 1 Accent 5" w:semiHidden="0" w:uiPriority="63" w:unhideWhenUsed="0"/>
-    <w:lsdException w:name="Medium Shading 2 Accent 5" w:semiHidden="0" w:uiPriority="64" w:unhideWhenUsed="0"/>
-    <w:lsdException w:name="Medium List 1 Accent 5" w:semiHidden="0" w:uiPriority="65" w:unhideWhenUsed="0"/>
-    <w:lsdException w:name="Medium List 2 Accent 5" w:semiHidden="0" w:uiPriority="66" w:unhideWhenUsed="0"/>
-    <w:lsdException w:name="Medium Grid 1 Accent 5" w:semiHidden="0" w:uiPriority="67" w:unhideWhenUsed="0"/>
-    <w:lsdException w:name="Medium Grid 2 Accent 5" w:semiHidden="0" w:uiPriority="68" w:unhideWhenUsed="0"/>
-    <w:lsdException w:name="Medium Grid 3 Accent 5" w:semiHidden="0" w:uiPriority="69" w:unhideWhenUsed="0"/>
-    <w:lsdException w:name="Dark List Accent 5" w:semiHidden="0" w:uiPriority="70" w:unhideWhenUsed="0"/>
-    <w:lsdException w:name="Colorful Shading Accent 5" w:semiHidden="0" w:uiPriority="71" w:unhideWhenUsed="0"/>
-    <w:lsdException w:name="Colorful List Accent 5" w:semiHidden="0" w:uiPriority="72" w:unhideWhenUsed="0"/>
-    <w:lsdException w:name="Colorful Grid Accent 5" w:semiHidden="0" w:uiPriority="73" w:unhideWhenUsed="0"/>
-    <w:lsdException w:name="Light Shading Accent 6" w:semiHidden="0" w:uiPriority="60" w:unhideWhenUsed="0"/>
-    <w:lsdException w:name="Light List Accent 6" w:semiHidden="0" w:uiPriority="61" w:unhideWhenUsed="0"/>
-    <w:lsdException w:name="Light Grid Accent 6" w:semiHidden="0" w:uiPriority="62" w:unhideWhenUsed="0"/>
-    <w:lsdException w:name="Medium Shading 1 Accent 6" w:semiHidden="0" w:uiPriority="63" w:unhideWhenUsed="0"/>
-    <w:lsdException w:name="Medium Shading 2 Accent 6" w:semiHidden="0" w:uiPriority="64" w:unhideWhenUsed="0"/>
-    <w:lsdException w:name="Medium List 1 Accent 6" w:semiHidden="0" w:uiPriority="65" w:unhideWhenUsed="0"/>
-    <w:lsdException w:name="Medium List 2 Accent 6" w:semiHidden="0" w:uiPriority="66" w:unhideWhenUsed="0"/>
-    <w:lsdException w:name="Medium Grid 1 Accent 6" w:semiHidden="0" w:uiPriority="67" w:unhideWhenUsed="0"/>
-    <w:lsdException w:name="Medium Grid 2 Accent 6" w:semiHidden="0" w:uiPriority="68" w:unhideWhenUsed="0"/>
-    <w:lsdException w:name="Medium Grid 3 Accent 6" w:semiHidden="0" w:uiPriority="69" w:unhideWhenUsed="0"/>
-    <w:lsdException w:name="Dark List Accent 6" w:semiHidden="0" w:uiPriority="70" w:unhideWhenUsed="0"/>
-    <w:lsdException w:name="Colorful Shading Accent 6" w:semiHidden="0" w:uiPriority="71" w:unhideWhenUsed="0"/>
-    <w:lsdException w:name="Colorful List Accent 6" w:semiHidden="0" w:uiPriority="72" w:unhideWhenUsed="0"/>
-    <w:lsdException w:name="Colorful Grid Accent 6" w:semiHidden="0" w:uiPriority="73" w:unhideWhenUsed="0"/>
-    <w:lsdException w:name="Subtle Emphasis" w:semiHidden="0" w:uiPriority="19" w:unhideWhenUsed="0" w:qFormat="1"/>
-    <w:lsdException w:name="Intense Emphasis" w:semiHidden="0" w:uiPriority="21" w:unhideWhenUsed="0" w:qFormat="1"/>
-    <w:lsdException w:name="Subtle Reference" w:semiHidden="0" w:uiPriority="31" w:unhideWhenUsed="0" w:qFormat="1"/>
-    <w:lsdException w:name="Intense Reference" w:semiHidden="0" w:uiPriority="32" w:unhideWhenUsed="0" w:qFormat="1"/>
-    <w:lsdException w:name="Book Title" w:semiHidden="0" w:uiPriority="33" w:unhideWhenUsed="0" w:qFormat="1"/>
-    <w:lsdException w:name="Bibliography" w:uiPriority="37"/>
-    <w:lsdException w:name="TOC Heading" w:uiPriority="39" w:qFormat="1"/>
-  </w:latentStyles>
-  <w:style w:type="paragraph" w:default="1" w:styleId="Normal">
-    <w:name w:val="Normal"/>
-    <w:qFormat/>
-  </w:style>
-  <w:style w:type="character" w:default="1" w:styleId="DefaultParagraphFont">
-    <w:name w:val="Default Paragraph Font"/>
-    <w:uiPriority w:val="1"/>
-    <w:semiHidden/>
-    <w:unhideWhenUsed/>
-  </w:style>
-  <w:style w:type="table" w:default="1" w:styleId="TableNormal">
-    <w:name w:val="Normal Table"/>
-    <w:uiPriority w:val="99"/>
-    <w:semiHidden/>
-    <w:unhideWhenUsed/>
-    <w:tblPr>
-      <w:tblInd w:w="0" w:type="dxa"/>
-      <w:tblCellMar>
-        <w:top w:w="0" w:type="dxa"/>
-        <w:left w:w="108" w:type="dxa"/>
-        <w:bottom w:w="0" w:type="dxa"/>
-        <w:right w:w="108" w:type="dxa"/>
-      </w:tblCellMar>
-    </w:tblPr>
-  </w:style>
-  <w:style w:type="numbering" w:default="1" w:styleId="NoList">
-    <w:name w:val="No List"/>
-    <w:uiPriority w:val="99"/>
-    <w:semiHidden/>
-    <w:unhideWhenUsed/>
-  </w:style>
-  <w:style w:type="paragraph" w:styleId="NoSpacing">
-    <w:name w:val="No Spacing"/>
-    <w:uiPriority w:val="1"/>
-    <w:qFormat/>
-    <w:rsid w:val="007C3E91"/>
-    <w:pPr>
-      <w:spacing w:after="0" w:line="240" w:lineRule="auto"/>
-    </w:pPr>
-  </w:style>
-  <w:style w:type="character" w:styleId="Hyperlink">
-    <w:name w:val="Hyperlink"/>
-    <w:basedOn w:val="DefaultParagraphFont"/>
-    <w:uiPriority w:val="99"/>
-    <w:unhideWhenUsed/>
-    <w:rsid w:val="00A44F78"/>
-    <w:rPr>
-      <w:color w:val="0000FF" w:themeColor="hyperlink"/>
-      <w:u w:val="single"/>
-    </w:rPr>
-  </w:style>
-  <w:style w:type="paragraph" w:styleId="BalloonText">
-    <w:name w:val="Balloon Text"/>
-    <w:basedOn w:val="Normal"/>
-    <w:link w:val="BalloonTextChar"/>
-    <w:uiPriority w:val="99"/>
-    <w:semiHidden/>
-    <w:unhideWhenUsed/>
-    <w:rsid w:val="002157D2"/>
-    <w:pPr>
-      <w:spacing w:after="0" w:line="240" w:lineRule="auto"/>
-    </w:pPr>
-    <w:rPr>
-      <w:rFonts w:ascii="Tahoma" w:hAnsi="Tahoma" w:cs="Tahoma"/>
-      <w:sz w:val="16"/>
-      <w:szCs w:val="16"/>
-    </w:rPr>
-  </w:style>
-  <w:style w:type="character" w:customStyle="1" w:styleId="BalloonTextChar">
-    <w:name w:val="Balloon Text Char"/>
-    <w:basedOn w:val="DefaultParagraphFont"/>
-    <w:link w:val="BalloonText"/>
-    <w:uiPriority w:val="99"/>
-    <w:semiHidden/>
-    <w:rsid w:val="002157D2"/>
-    <w:rPr>
-      <w:rFonts w:ascii="Tahoma" w:hAnsi="Tahoma" w:cs="Tahoma"/>
-      <w:sz w:val="16"/>
-      <w:szCs w:val="16"/>
-    </w:rPr>
-  </w:style>
-  <w:style w:type="character" w:styleId="FollowedHyperlink">
-    <w:name w:val="FollowedHyperlink"/>
+  <w:style w:type="character" w:styleId="UnresolvedMention">
+    <w:name w:val="Unresolved Mention"/>
     <w:basedOn w:val="DefaultParagraphFont"/>
     <w:uiPriority w:val="99"/>
     <w:semiHidden/>
     <w:unhideWhenUsed/>
-    <w:rsid w:val="00C1076C"/>
+    <w:rsid w:val="006E3AD8"/>
     <w:rPr>
-      <w:color w:val="800080" w:themeColor="followedHyperlink"/>
-      <w:u w:val="single"/>
+      <w:color w:val="605E5C"/>
+      <w:shd w:val="clear" w:color="auto" w:fill="E1DFDD"/>
     </w:rPr>
   </w:style>
 </w:styles>

</xml_diff>